<commit_message>
mockup, tabella di cockburn
</commit_message>
<xml_diff>
--- a/Documentazione/Documentazione.docx
+++ b/Documentazione/Documentazione.docx
@@ -2302,10 +2302,7 @@
         <w:t>2</w:t>
       </w:r>
       <w:r>
-        <w:t xml:space="preserve"> –</w:t>
-      </w:r>
-      <w:r>
-        <w:t xml:space="preserve"> Individuazione del target di utenti</w:t>
+        <w:t xml:space="preserve"> – Individuazione del target di utenti</w:t>
       </w:r>
     </w:p>
     <w:p>
@@ -2733,21 +2730,7 @@
           <w:sz w:val="28"/>
           <w:szCs w:val="28"/>
         </w:rPr>
-        <w:t xml:space="preserve"> requisiti funzionali, </w:t>
-      </w:r>
-      <w:r>
-        <w:rPr>
-          <w:sz w:val="28"/>
-          <w:szCs w:val="28"/>
-        </w:rPr>
-        <w:t xml:space="preserve">ovvero le </w:t>
-      </w:r>
-      <w:r>
-        <w:rPr>
-          <w:sz w:val="28"/>
-          <w:szCs w:val="28"/>
-        </w:rPr>
-        <w:t>funzionalità che il sistema deve offrire:</w:t>
+        <w:t xml:space="preserve"> requisiti funzionali, ovvero le funzionalità che il sistema deve offrire:</w:t>
       </w:r>
     </w:p>
     <w:p/>
@@ -2988,49 +2971,7 @@
                 <w:sz w:val="24"/>
                 <w:szCs w:val="24"/>
               </w:rPr>
-              <w:t xml:space="preserve">Un </w:t>
-            </w:r>
-            <w:r>
-              <w:rPr>
-                <w:sz w:val="24"/>
-                <w:szCs w:val="24"/>
-              </w:rPr>
-              <w:t xml:space="preserve">utente non autenticato </w:t>
-            </w:r>
-            <w:r>
-              <w:rPr>
-                <w:sz w:val="24"/>
-                <w:szCs w:val="24"/>
-              </w:rPr>
-              <w:t>deve poter</w:t>
-            </w:r>
-            <w:r>
-              <w:rPr>
-                <w:sz w:val="24"/>
-                <w:szCs w:val="24"/>
-              </w:rPr>
-              <w:t xml:space="preserve"> effettuare l’access</w:t>
-            </w:r>
-            <w:r>
-              <w:rPr>
-                <w:sz w:val="24"/>
-                <w:szCs w:val="24"/>
-              </w:rPr>
-              <w:t>o, inderendo le proprie credenziali di accesso</w:t>
-            </w:r>
-            <w:r>
-              <w:rPr>
-                <w:sz w:val="24"/>
-                <w:szCs w:val="24"/>
-              </w:rPr>
-              <w:t xml:space="preserve">, oppure tramite </w:t>
-            </w:r>
-            <w:r>
-              <w:rPr>
-                <w:sz w:val="24"/>
-                <w:szCs w:val="24"/>
-              </w:rPr>
-              <w:t>un account appartenente ad una piattaforma esterna</w:t>
+              <w:t>Un utente non autenticato deve poter effettuare l’accesso, inderendo le proprie credenziali di accesso, oppure tramite un account appartenente ad una piattaforma esterna</w:t>
             </w:r>
             <w:r>
               <w:rPr>
@@ -3500,23 +3441,7 @@
                 <w:szCs w:val="24"/>
                 <w:u w:val="single"/>
               </w:rPr>
-              <w:t xml:space="preserve">Visualizza </w:t>
-            </w:r>
-            <w:r>
-              <w:rPr>
-                <w:sz w:val="24"/>
-                <w:szCs w:val="24"/>
-                <w:u w:val="single"/>
-              </w:rPr>
-              <w:t>mappa</w:t>
-            </w:r>
-            <w:r>
-              <w:rPr>
-                <w:sz w:val="24"/>
-                <w:szCs w:val="24"/>
-                <w:u w:val="single"/>
-              </w:rPr>
-              <w:t xml:space="preserve"> itinerario</w:t>
+              <w:t>Visualizza mappa itinerario</w:t>
             </w:r>
           </w:p>
         </w:tc>
@@ -3562,14 +3487,7 @@
                 <w:sz w:val="24"/>
                 <w:szCs w:val="24"/>
               </w:rPr>
-              <w:t xml:space="preserve">Un utente autenticato deve poter visualizzare </w:t>
-            </w:r>
-            <w:r>
-              <w:rPr>
-                <w:sz w:val="24"/>
-                <w:szCs w:val="24"/>
-              </w:rPr>
-              <w:t>una mappa iterattiva che rappresenti il punto di inizio e il tracciato geografico.</w:t>
+              <w:t>Un utente autenticato deve poter visualizzare una mappa iterattiva che rappresenti il punto di inizio e il tracciato geografico.</w:t>
             </w:r>
           </w:p>
         </w:tc>
@@ -4006,14 +3924,7 @@
                 <w:sz w:val="24"/>
                 <w:szCs w:val="24"/>
               </w:rPr>
-              <w:t xml:space="preserve">autenticato </w:t>
-            </w:r>
-            <w:r>
-              <w:rPr>
-                <w:sz w:val="24"/>
-                <w:szCs w:val="24"/>
-              </w:rPr>
-              <w:t>di impostare la propria immagine di profilo</w:t>
+              <w:t>autenticato di impostare la propria immagine di profilo</w:t>
             </w:r>
           </w:p>
         </w:tc>
@@ -4240,15 +4151,7 @@
                 <w:szCs w:val="24"/>
                 <w:u w:val="single"/>
               </w:rPr>
-              <w:t>immagine di p</w:t>
-            </w:r>
-            <w:r>
-              <w:rPr>
-                <w:sz w:val="24"/>
-                <w:szCs w:val="24"/>
-                <w:u w:val="single"/>
-              </w:rPr>
-              <w:t>rofilo</w:t>
+              <w:t>immagine di profilo</w:t>
             </w:r>
           </w:p>
         </w:tc>
@@ -4301,14 +4204,7 @@
                 <w:sz w:val="24"/>
                 <w:szCs w:val="24"/>
               </w:rPr>
-              <w:t>autenticato di modificare</w:t>
-            </w:r>
-            <w:r>
-              <w:rPr>
-                <w:sz w:val="24"/>
-                <w:szCs w:val="24"/>
-              </w:rPr>
-              <w:t xml:space="preserve"> la propria immagine di profilo.</w:t>
+              <w:t>autenticato di modificare la propria immagine di profilo.</w:t>
             </w:r>
           </w:p>
         </w:tc>
@@ -4393,14 +4289,7 @@
           <w:sz w:val="28"/>
           <w:szCs w:val="28"/>
         </w:rPr>
-        <w:t>non</w:t>
-      </w:r>
-      <w:r>
-        <w:rPr>
-          <w:sz w:val="28"/>
-          <w:szCs w:val="28"/>
-        </w:rPr>
-        <w:t xml:space="preserve"> funzionali</w:t>
+        <w:t>non funzionali</w:t>
       </w:r>
       <w:r>
         <w:rPr>
@@ -5301,14 +5190,7 @@
           <w:sz w:val="28"/>
           <w:szCs w:val="28"/>
         </w:rPr>
-        <w:t xml:space="preserve">Di seguito sono elencati i requisiti </w:t>
-      </w:r>
-      <w:r>
-        <w:rPr>
-          <w:sz w:val="28"/>
-          <w:szCs w:val="28"/>
-        </w:rPr>
-        <w:t>di dominio</w:t>
+        <w:t>Di seguito sono elencati i requisiti di dominio</w:t>
       </w:r>
       <w:r>
         <w:rPr>
@@ -5856,6 +5738,3362 @@
         <w:t>degli use case</w:t>
       </w:r>
     </w:p>
+    <w:p/>
+    <w:p>
+      <w:pPr>
+        <w:rPr>
+          <w:sz w:val="28"/>
+          <w:szCs w:val="28"/>
+        </w:rPr>
+      </w:pPr>
+      <w:r>
+        <w:rPr>
+          <w:sz w:val="28"/>
+          <w:szCs w:val="28"/>
+        </w:rPr>
+        <w:t>Per la descrizione testuale degli use case è stato utilizzato</w:t>
+      </w:r>
+      <w:r>
+        <w:rPr>
+          <w:sz w:val="28"/>
+          <w:szCs w:val="28"/>
+        </w:rPr>
+        <w:t xml:space="preserve"> il template di Alistair Cockburn che permette di offrire, passo per passo, una descrizione del flusso di eventi negli use case.</w:t>
+      </w:r>
+    </w:p>
+    <w:p>
+      <w:pPr>
+        <w:rPr>
+          <w:sz w:val="28"/>
+          <w:szCs w:val="28"/>
+        </w:rPr>
+      </w:pPr>
+      <w:r>
+        <w:rPr>
+          <w:sz w:val="28"/>
+          <w:szCs w:val="28"/>
+        </w:rPr>
+        <w:t>Di seguito si trovano le tabelle per due use case più significativi.</w:t>
+      </w:r>
+    </w:p>
+    <w:tbl>
+      <w:tblPr>
+        <w:tblStyle w:val="TableGrid"/>
+        <w:tblpPr w:leftFromText="141" w:rightFromText="141" w:vertAnchor="page" w:horzAnchor="margin" w:tblpX="-588" w:tblpY="1463"/>
+        <w:tblW w:w="10910" w:type="dxa"/>
+        <w:tblLayout w:type="fixed"/>
+        <w:tblLook w:val="0420" w:firstRow="1" w:lastRow="0" w:firstColumn="0" w:lastColumn="0" w:noHBand="0" w:noVBand="1"/>
+      </w:tblPr>
+      <w:tblGrid>
+        <w:gridCol w:w="1696"/>
+        <w:gridCol w:w="993"/>
+        <w:gridCol w:w="2714"/>
+        <w:gridCol w:w="3103"/>
+        <w:gridCol w:w="2404"/>
+      </w:tblGrid>
+      <w:tr>
+        <w:trPr>
+          <w:trHeight w:val="270"/>
+        </w:trPr>
+        <w:tc>
+          <w:tcPr>
+            <w:tcW w:w="1696" w:type="dxa"/>
+          </w:tcPr>
+          <w:p>
+            <w:pPr>
+              <w:spacing w:line="257" w:lineRule="auto"/>
+              <w:rPr>
+                <w:rFonts w:cs="Calibri"/>
+                <w:b/>
+                <w:bCs/>
+                <w:sz w:val="24"/>
+                <w:szCs w:val="24"/>
+              </w:rPr>
+            </w:pPr>
+            <w:r>
+              <w:rPr>
+                <w:rFonts w:cs="Calibri"/>
+                <w:sz w:val="24"/>
+                <w:szCs w:val="24"/>
+              </w:rPr>
+              <w:lastRenderedPageBreak/>
+              <w:t xml:space="preserve">USE CASE </w:t>
+            </w:r>
+            <w:r>
+              <w:rPr>
+                <w:rFonts w:cs="Calibri"/>
+                <w:i/>
+                <w:iCs/>
+                <w:sz w:val="24"/>
+                <w:szCs w:val="24"/>
+              </w:rPr>
+              <w:t>#3</w:t>
+            </w:r>
+          </w:p>
+        </w:tc>
+        <w:tc>
+          <w:tcPr>
+            <w:tcW w:w="9214" w:type="dxa"/>
+            <w:gridSpan w:val="4"/>
+          </w:tcPr>
+          <w:p>
+            <w:pPr>
+              <w:spacing w:line="257" w:lineRule="auto"/>
+              <w:rPr>
+                <w:rFonts w:cs="Calibri"/>
+                <w:i/>
+                <w:iCs/>
+                <w:sz w:val="24"/>
+                <w:szCs w:val="24"/>
+              </w:rPr>
+            </w:pPr>
+            <w:r>
+              <w:rPr>
+                <w:rFonts w:cs="Calibri"/>
+                <w:i/>
+                <w:iCs/>
+                <w:sz w:val="24"/>
+                <w:szCs w:val="24"/>
+              </w:rPr>
+              <w:t>Inserisci itinerario mappa</w:t>
+            </w:r>
+          </w:p>
+        </w:tc>
+      </w:tr>
+      <w:tr>
+        <w:trPr>
+          <w:trHeight w:val="270"/>
+        </w:trPr>
+        <w:tc>
+          <w:tcPr>
+            <w:tcW w:w="1696" w:type="dxa"/>
+          </w:tcPr>
+          <w:p>
+            <w:pPr>
+              <w:spacing w:line="257" w:lineRule="auto"/>
+              <w:rPr>
+                <w:rFonts w:cs="Calibri"/>
+                <w:b/>
+                <w:bCs/>
+              </w:rPr>
+            </w:pPr>
+            <w:r>
+              <w:rPr>
+                <w:rFonts w:cs="Calibri"/>
+              </w:rPr>
+              <w:t>Goal in Context</w:t>
+            </w:r>
+          </w:p>
+        </w:tc>
+        <w:tc>
+          <w:tcPr>
+            <w:tcW w:w="9214" w:type="dxa"/>
+            <w:gridSpan w:val="4"/>
+          </w:tcPr>
+          <w:p>
+            <w:pPr>
+              <w:spacing w:line="257" w:lineRule="auto"/>
+              <w:rPr>
+                <w:rFonts w:cs="Calibri"/>
+                <w:i/>
+                <w:iCs/>
+              </w:rPr>
+            </w:pPr>
+            <w:r>
+              <w:rPr>
+                <w:rFonts w:cs="Calibri"/>
+                <w:i/>
+                <w:iCs/>
+              </w:rPr>
+              <w:t>L’utente vuole inserire un nuovo itinerario</w:t>
+            </w:r>
+          </w:p>
+        </w:tc>
+      </w:tr>
+      <w:tr>
+        <w:trPr>
+          <w:trHeight w:val="270"/>
+        </w:trPr>
+        <w:tc>
+          <w:tcPr>
+            <w:tcW w:w="1696" w:type="dxa"/>
+          </w:tcPr>
+          <w:p>
+            <w:pPr>
+              <w:spacing w:line="257" w:lineRule="auto"/>
+              <w:rPr>
+                <w:rFonts w:cs="Calibri"/>
+              </w:rPr>
+            </w:pPr>
+          </w:p>
+        </w:tc>
+        <w:tc>
+          <w:tcPr>
+            <w:tcW w:w="9214" w:type="dxa"/>
+            <w:gridSpan w:val="4"/>
+          </w:tcPr>
+          <w:p>
+            <w:pPr>
+              <w:spacing w:line="257" w:lineRule="auto"/>
+              <w:rPr>
+                <w:rFonts w:cs="Calibri"/>
+                <w:i/>
+                <w:iCs/>
+              </w:rPr>
+            </w:pPr>
+          </w:p>
+        </w:tc>
+      </w:tr>
+      <w:tr>
+        <w:trPr>
+          <w:trHeight w:val="270"/>
+        </w:trPr>
+        <w:tc>
+          <w:tcPr>
+            <w:tcW w:w="1696" w:type="dxa"/>
+          </w:tcPr>
+          <w:p>
+            <w:pPr>
+              <w:spacing w:line="257" w:lineRule="auto"/>
+              <w:rPr>
+                <w:rFonts w:cs="Calibri"/>
+                <w:b/>
+                <w:bCs/>
+              </w:rPr>
+            </w:pPr>
+            <w:r>
+              <w:rPr>
+                <w:rFonts w:cs="Calibri"/>
+              </w:rPr>
+              <w:t>Preconditions</w:t>
+            </w:r>
+          </w:p>
+        </w:tc>
+        <w:tc>
+          <w:tcPr>
+            <w:tcW w:w="9214" w:type="dxa"/>
+            <w:gridSpan w:val="4"/>
+          </w:tcPr>
+          <w:p>
+            <w:pPr>
+              <w:spacing w:line="257" w:lineRule="auto"/>
+              <w:rPr>
+                <w:rFonts w:cs="Calibri"/>
+                <w:i/>
+                <w:iCs/>
+              </w:rPr>
+            </w:pPr>
+            <w:r>
+              <w:rPr>
+                <w:rFonts w:cs="Calibri"/>
+                <w:i/>
+                <w:iCs/>
+              </w:rPr>
+              <w:t>L’utente è autenticato</w:t>
+            </w:r>
+          </w:p>
+        </w:tc>
+      </w:tr>
+      <w:tr>
+        <w:trPr>
+          <w:trHeight w:val="270"/>
+        </w:trPr>
+        <w:tc>
+          <w:tcPr>
+            <w:tcW w:w="1696" w:type="dxa"/>
+          </w:tcPr>
+          <w:p>
+            <w:pPr>
+              <w:spacing w:line="257" w:lineRule="auto"/>
+              <w:rPr>
+                <w:rFonts w:cs="Calibri"/>
+                <w:b/>
+                <w:bCs/>
+              </w:rPr>
+            </w:pPr>
+            <w:r>
+              <w:rPr>
+                <w:rFonts w:cs="Calibri"/>
+              </w:rPr>
+              <w:t>Success End Condition</w:t>
+            </w:r>
+          </w:p>
+        </w:tc>
+        <w:tc>
+          <w:tcPr>
+            <w:tcW w:w="9214" w:type="dxa"/>
+            <w:gridSpan w:val="4"/>
+          </w:tcPr>
+          <w:p>
+            <w:pPr>
+              <w:spacing w:line="257" w:lineRule="auto"/>
+              <w:rPr>
+                <w:rFonts w:cs="Calibri"/>
+                <w:i/>
+                <w:iCs/>
+              </w:rPr>
+            </w:pPr>
+            <w:r>
+              <w:rPr>
+                <w:rFonts w:cs="Calibri"/>
+                <w:i/>
+                <w:iCs/>
+              </w:rPr>
+              <w:t>L’utente inserisce un nuovo itinerario nel sistema</w:t>
+            </w:r>
+          </w:p>
+        </w:tc>
+      </w:tr>
+      <w:tr>
+        <w:trPr>
+          <w:trHeight w:val="270"/>
+        </w:trPr>
+        <w:tc>
+          <w:tcPr>
+            <w:tcW w:w="1696" w:type="dxa"/>
+          </w:tcPr>
+          <w:p>
+            <w:pPr>
+              <w:spacing w:line="257" w:lineRule="auto"/>
+              <w:rPr>
+                <w:rFonts w:cs="Calibri"/>
+                <w:b/>
+                <w:bCs/>
+              </w:rPr>
+            </w:pPr>
+            <w:r>
+              <w:rPr>
+                <w:rFonts w:cs="Calibri"/>
+              </w:rPr>
+              <w:t>Failed End Condition</w:t>
+            </w:r>
+          </w:p>
+        </w:tc>
+        <w:tc>
+          <w:tcPr>
+            <w:tcW w:w="9214" w:type="dxa"/>
+            <w:gridSpan w:val="4"/>
+          </w:tcPr>
+          <w:p>
+            <w:pPr>
+              <w:spacing w:line="257" w:lineRule="auto"/>
+              <w:rPr>
+                <w:i/>
+                <w:iCs/>
+              </w:rPr>
+            </w:pPr>
+            <w:r>
+              <w:rPr>
+                <w:i/>
+                <w:iCs/>
+              </w:rPr>
+              <w:t>L’utente non ha inserito un nuovo itinerario</w:t>
+            </w:r>
+          </w:p>
+        </w:tc>
+      </w:tr>
+      <w:tr>
+        <w:trPr>
+          <w:trHeight w:val="270"/>
+        </w:trPr>
+        <w:tc>
+          <w:tcPr>
+            <w:tcW w:w="1696" w:type="dxa"/>
+          </w:tcPr>
+          <w:p>
+            <w:pPr>
+              <w:spacing w:line="257" w:lineRule="auto"/>
+              <w:rPr>
+                <w:rFonts w:cs="Calibri"/>
+                <w:b/>
+                <w:bCs/>
+              </w:rPr>
+            </w:pPr>
+            <w:r>
+              <w:rPr>
+                <w:rFonts w:cs="Calibri"/>
+              </w:rPr>
+              <w:t>Primary Actor</w:t>
+            </w:r>
+          </w:p>
+        </w:tc>
+        <w:tc>
+          <w:tcPr>
+            <w:tcW w:w="9214" w:type="dxa"/>
+            <w:gridSpan w:val="4"/>
+          </w:tcPr>
+          <w:p>
+            <w:pPr>
+              <w:spacing w:line="257" w:lineRule="auto"/>
+              <w:rPr>
+                <w:rFonts w:cs="Calibri"/>
+                <w:i/>
+                <w:iCs/>
+              </w:rPr>
+            </w:pPr>
+            <w:r>
+              <w:rPr>
+                <w:rFonts w:cs="Calibri"/>
+                <w:i/>
+                <w:iCs/>
+              </w:rPr>
+              <w:t>Utente autenticato</w:t>
+            </w:r>
+          </w:p>
+        </w:tc>
+      </w:tr>
+      <w:tr>
+        <w:trPr>
+          <w:trHeight w:val="585"/>
+        </w:trPr>
+        <w:tc>
+          <w:tcPr>
+            <w:tcW w:w="1696" w:type="dxa"/>
+          </w:tcPr>
+          <w:p>
+            <w:pPr>
+              <w:spacing w:line="257" w:lineRule="auto"/>
+              <w:rPr>
+                <w:rFonts w:cs="Calibri"/>
+                <w:b/>
+                <w:bCs/>
+              </w:rPr>
+            </w:pPr>
+            <w:r>
+              <w:rPr>
+                <w:rFonts w:cs="Calibri"/>
+              </w:rPr>
+              <w:t>Trigger</w:t>
+            </w:r>
+          </w:p>
+        </w:tc>
+        <w:tc>
+          <w:tcPr>
+            <w:tcW w:w="9214" w:type="dxa"/>
+            <w:gridSpan w:val="4"/>
+          </w:tcPr>
+          <w:p>
+            <w:pPr>
+              <w:spacing w:line="257" w:lineRule="auto"/>
+              <w:rPr>
+                <w:rFonts w:cs="Calibri"/>
+                <w:i/>
+                <w:iCs/>
+              </w:rPr>
+            </w:pPr>
+            <w:r>
+              <w:rPr>
+                <w:rFonts w:cs="Calibri"/>
+                <w:i/>
+                <w:iCs/>
+              </w:rPr>
+              <w:t xml:space="preserve">Pressione del pulsante </w:t>
+            </w:r>
+            <w:r>
+              <w:rPr>
+                <w:rFonts w:cs="Calibri"/>
+                <w:b/>
+                <w:bCs/>
+                <w:i/>
+                <w:iCs/>
+              </w:rPr>
+              <w:t xml:space="preserve">Nuovo itinerario </w:t>
+            </w:r>
+            <w:r>
+              <w:rPr>
+                <w:rFonts w:cs="Calibri"/>
+                <w:i/>
+                <w:iCs/>
+              </w:rPr>
+              <w:t xml:space="preserve">in </w:t>
+            </w:r>
+            <w:r>
+              <w:rPr>
+                <w:rFonts w:cs="Calibri"/>
+                <w:b/>
+                <w:bCs/>
+                <w:i/>
+                <w:iCs/>
+              </w:rPr>
+              <w:t>mp_06_home</w:t>
+            </w:r>
+          </w:p>
+        </w:tc>
+      </w:tr>
+      <w:tr>
+        <w:trPr>
+          <w:trHeight w:val="270"/>
+        </w:trPr>
+        <w:tc>
+          <w:tcPr>
+            <w:tcW w:w="1696" w:type="dxa"/>
+            <w:vMerge w:val="restart"/>
+          </w:tcPr>
+          <w:p>
+            <w:pPr>
+              <w:spacing w:line="257" w:lineRule="auto"/>
+              <w:rPr>
+                <w:rFonts w:cs="Calibri"/>
+              </w:rPr>
+            </w:pPr>
+            <w:r>
+              <w:rPr>
+                <w:rFonts w:cs="Calibri"/>
+              </w:rPr>
+              <w:t>MAIN SCENARIO:</w:t>
+            </w:r>
+          </w:p>
+          <w:p>
+            <w:pPr>
+              <w:spacing w:line="257" w:lineRule="auto"/>
+            </w:pPr>
+            <w:r>
+              <w:rPr>
+                <w:rFonts w:cs="Calibri"/>
+              </w:rPr>
+              <w:t>Tutto si svolge correttamente e</w:t>
+            </w:r>
+            <w:r>
+              <w:rPr>
+                <w:rFonts w:cs="Calibri"/>
+              </w:rPr>
+              <w:t xml:space="preserve"> l’utente inserisce un nuovo itinerario con un percorso</w:t>
+            </w:r>
+          </w:p>
+        </w:tc>
+        <w:tc>
+          <w:tcPr>
+            <w:tcW w:w="993" w:type="dxa"/>
+            <w:shd w:val="clear" w:color="auto" w:fill="D9E2F3" w:themeFill="accent1" w:themeFillTint="33"/>
+          </w:tcPr>
+          <w:p>
+            <w:pPr>
+              <w:spacing w:line="257" w:lineRule="auto"/>
+            </w:pPr>
+            <w:r>
+              <w:rPr>
+                <w:rFonts w:cs="Calibri"/>
+                <w:b/>
+                <w:bCs/>
+              </w:rPr>
+              <w:t>Step n°</w:t>
+            </w:r>
+          </w:p>
+        </w:tc>
+        <w:tc>
+          <w:tcPr>
+            <w:tcW w:w="2714" w:type="dxa"/>
+            <w:shd w:val="clear" w:color="auto" w:fill="D9E2F3" w:themeFill="accent1" w:themeFillTint="33"/>
+          </w:tcPr>
+          <w:p>
+            <w:pPr>
+              <w:spacing w:line="257" w:lineRule="auto"/>
+              <w:rPr>
+                <w:rFonts w:cs="Calibri"/>
+                <w:b/>
+                <w:bCs/>
+              </w:rPr>
+            </w:pPr>
+            <w:r>
+              <w:rPr>
+                <w:rFonts w:cs="Calibri"/>
+                <w:b/>
+                <w:bCs/>
+              </w:rPr>
+              <w:t xml:space="preserve">Attore </w:t>
+            </w:r>
+          </w:p>
+          <w:p>
+            <w:pPr>
+              <w:spacing w:line="257" w:lineRule="auto"/>
+              <w:rPr>
+                <w:u w:val="single"/>
+              </w:rPr>
+            </w:pPr>
+            <w:r>
+              <w:rPr>
+                <w:rFonts w:cs="Calibri"/>
+                <w:b/>
+                <w:bCs/>
+              </w:rPr>
+              <w:t>Utente autenticato</w:t>
+            </w:r>
+          </w:p>
+        </w:tc>
+        <w:tc>
+          <w:tcPr>
+            <w:tcW w:w="3103" w:type="dxa"/>
+            <w:shd w:val="clear" w:color="auto" w:fill="D9E2F3" w:themeFill="accent1" w:themeFillTint="33"/>
+          </w:tcPr>
+          <w:p>
+            <w:pPr>
+              <w:spacing w:line="257" w:lineRule="auto"/>
+            </w:pPr>
+            <w:r>
+              <w:rPr>
+                <w:rFonts w:cs="Calibri"/>
+                <w:b/>
+                <w:bCs/>
+              </w:rPr>
+              <w:t>Sistema</w:t>
+            </w:r>
+          </w:p>
+        </w:tc>
+        <w:tc>
+          <w:tcPr>
+            <w:tcW w:w="2404" w:type="dxa"/>
+            <w:shd w:val="clear" w:color="auto" w:fill="D9E2F3" w:themeFill="accent1" w:themeFillTint="33"/>
+          </w:tcPr>
+          <w:p>
+            <w:pPr>
+              <w:spacing w:line="257" w:lineRule="auto"/>
+              <w:rPr>
+                <w:rFonts w:cs="Calibri"/>
+                <w:b/>
+                <w:bCs/>
+              </w:rPr>
+            </w:pPr>
+            <w:r>
+              <w:rPr>
+                <w:rFonts w:cs="Calibri"/>
+                <w:b/>
+                <w:bCs/>
+              </w:rPr>
+              <w:t>Servizio Mappe</w:t>
+            </w:r>
+          </w:p>
+        </w:tc>
+      </w:tr>
+      <w:tr>
+        <w:trPr>
+          <w:trHeight w:val="255"/>
+        </w:trPr>
+        <w:tc>
+          <w:tcPr>
+            <w:tcW w:w="1696" w:type="dxa"/>
+            <w:vMerge/>
+          </w:tcPr>
+          <w:p/>
+        </w:tc>
+        <w:tc>
+          <w:tcPr>
+            <w:tcW w:w="993" w:type="dxa"/>
+          </w:tcPr>
+          <w:p>
+            <w:pPr>
+              <w:spacing w:line="257" w:lineRule="auto"/>
+            </w:pPr>
+            <w:r>
+              <w:rPr>
+                <w:rFonts w:cs="Calibri"/>
+              </w:rPr>
+              <w:t>1</w:t>
+            </w:r>
+          </w:p>
+        </w:tc>
+        <w:tc>
+          <w:tcPr>
+            <w:tcW w:w="2714" w:type="dxa"/>
+          </w:tcPr>
+          <w:p>
+            <w:pPr>
+              <w:spacing w:line="257" w:lineRule="auto"/>
+            </w:pPr>
+          </w:p>
+        </w:tc>
+        <w:tc>
+          <w:tcPr>
+            <w:tcW w:w="3103" w:type="dxa"/>
+          </w:tcPr>
+          <w:p>
+            <w:r>
+              <w:t xml:space="preserve">Mostra </w:t>
+            </w:r>
+            <w:r>
+              <w:rPr>
+                <w:rFonts w:cs="Calibri"/>
+                <w:b/>
+                <w:bCs/>
+                <w:i/>
+                <w:iCs/>
+              </w:rPr>
+              <w:t xml:space="preserve"> mp_0</w:t>
+            </w:r>
+            <w:r>
+              <w:rPr>
+                <w:rFonts w:cs="Calibri"/>
+                <w:b/>
+                <w:bCs/>
+                <w:i/>
+                <w:iCs/>
+              </w:rPr>
+              <w:t>7_nuovo_itinerario</w:t>
+            </w:r>
+          </w:p>
+        </w:tc>
+        <w:tc>
+          <w:tcPr>
+            <w:tcW w:w="2404" w:type="dxa"/>
+          </w:tcPr>
+          <w:p/>
+        </w:tc>
+      </w:tr>
+      <w:tr>
+        <w:trPr>
+          <w:trHeight w:val="1372"/>
+        </w:trPr>
+        <w:tc>
+          <w:tcPr>
+            <w:tcW w:w="1696" w:type="dxa"/>
+            <w:vMerge/>
+          </w:tcPr>
+          <w:p/>
+        </w:tc>
+        <w:tc>
+          <w:tcPr>
+            <w:tcW w:w="993" w:type="dxa"/>
+          </w:tcPr>
+          <w:p>
+            <w:pPr>
+              <w:spacing w:line="257" w:lineRule="auto"/>
+            </w:pPr>
+            <w:r>
+              <w:rPr>
+                <w:rFonts w:cs="Calibri"/>
+              </w:rPr>
+              <w:t>2</w:t>
+            </w:r>
+          </w:p>
+        </w:tc>
+        <w:tc>
+          <w:tcPr>
+            <w:tcW w:w="2714" w:type="dxa"/>
+          </w:tcPr>
+          <w:p>
+            <w:pPr>
+              <w:spacing w:line="257" w:lineRule="auto"/>
+            </w:pPr>
+            <w:r>
+              <w:t>Inserisce il nome, la durata, la difficoltà e, opzionalmente, la descrizione dell’itinerario</w:t>
+            </w:r>
+          </w:p>
+        </w:tc>
+        <w:tc>
+          <w:tcPr>
+            <w:tcW w:w="3103" w:type="dxa"/>
+          </w:tcPr>
+          <w:p>
+            <w:pPr>
+              <w:spacing w:line="257" w:lineRule="auto"/>
+            </w:pPr>
+          </w:p>
+        </w:tc>
+        <w:tc>
+          <w:tcPr>
+            <w:tcW w:w="2404" w:type="dxa"/>
+          </w:tcPr>
+          <w:p>
+            <w:pPr>
+              <w:spacing w:line="257" w:lineRule="auto"/>
+            </w:pPr>
+          </w:p>
+        </w:tc>
+      </w:tr>
+      <w:tr>
+        <w:trPr>
+          <w:trHeight w:val="411"/>
+        </w:trPr>
+        <w:tc>
+          <w:tcPr>
+            <w:tcW w:w="1696" w:type="dxa"/>
+            <w:vMerge/>
+          </w:tcPr>
+          <w:p/>
+        </w:tc>
+        <w:tc>
+          <w:tcPr>
+            <w:tcW w:w="993" w:type="dxa"/>
+          </w:tcPr>
+          <w:p>
+            <w:pPr>
+              <w:spacing w:line="257" w:lineRule="auto"/>
+            </w:pPr>
+            <w:r>
+              <w:rPr>
+                <w:rFonts w:cs="Calibri"/>
+              </w:rPr>
+              <w:t>3</w:t>
+            </w:r>
+          </w:p>
+        </w:tc>
+        <w:tc>
+          <w:tcPr>
+            <w:tcW w:w="2714" w:type="dxa"/>
+          </w:tcPr>
+          <w:p>
+            <w:pPr>
+              <w:spacing w:line="257" w:lineRule="auto"/>
+            </w:pPr>
+            <w:r>
+              <w:t xml:space="preserve">Preme il tasto </w:t>
+            </w:r>
+            <w:r>
+              <w:rPr>
+                <w:b/>
+                <w:bCs/>
+              </w:rPr>
+              <w:t>Apri mappa</w:t>
+            </w:r>
+          </w:p>
+        </w:tc>
+        <w:tc>
+          <w:tcPr>
+            <w:tcW w:w="3103" w:type="dxa"/>
+          </w:tcPr>
+          <w:p>
+            <w:pPr>
+              <w:spacing w:line="257" w:lineRule="auto"/>
+            </w:pPr>
+            <w:r>
+              <w:rPr>
+                <w:rFonts w:cs="Calibri"/>
+              </w:rPr>
+              <w:t xml:space="preserve"> </w:t>
+            </w:r>
+          </w:p>
+        </w:tc>
+        <w:tc>
+          <w:tcPr>
+            <w:tcW w:w="2404" w:type="dxa"/>
+          </w:tcPr>
+          <w:p>
+            <w:pPr>
+              <w:spacing w:line="257" w:lineRule="auto"/>
+              <w:rPr>
+                <w:rFonts w:cs="Calibri"/>
+              </w:rPr>
+            </w:pPr>
+          </w:p>
+        </w:tc>
+      </w:tr>
+      <w:tr>
+        <w:trPr>
+          <w:trHeight w:val="277"/>
+        </w:trPr>
+        <w:tc>
+          <w:tcPr>
+            <w:tcW w:w="1696" w:type="dxa"/>
+            <w:vMerge/>
+          </w:tcPr>
+          <w:p/>
+        </w:tc>
+        <w:tc>
+          <w:tcPr>
+            <w:tcW w:w="993" w:type="dxa"/>
+          </w:tcPr>
+          <w:p>
+            <w:pPr>
+              <w:spacing w:line="257" w:lineRule="auto"/>
+            </w:pPr>
+            <w:r>
+              <w:rPr>
+                <w:rFonts w:cs="Calibri"/>
+              </w:rPr>
+              <w:t>4</w:t>
+            </w:r>
+          </w:p>
+        </w:tc>
+        <w:tc>
+          <w:tcPr>
+            <w:tcW w:w="2714" w:type="dxa"/>
+          </w:tcPr>
+          <w:p/>
+        </w:tc>
+        <w:tc>
+          <w:tcPr>
+            <w:tcW w:w="3103" w:type="dxa"/>
+          </w:tcPr>
+          <w:p>
+            <w:pPr>
+              <w:spacing w:line="257" w:lineRule="auto"/>
+              <w:rPr>
+                <w:rFonts w:cs="Calibri"/>
+                <w:b/>
+                <w:bCs/>
+                <w:i/>
+                <w:iCs/>
+              </w:rPr>
+            </w:pPr>
+            <w:r>
+              <w:rPr>
+                <w:rFonts w:cs="Calibri"/>
+              </w:rPr>
+              <w:t xml:space="preserve">Mostra </w:t>
+            </w:r>
+            <w:r>
+              <w:rPr>
+                <w:rFonts w:cs="Calibri"/>
+                <w:b/>
+                <w:bCs/>
+                <w:i/>
+                <w:iCs/>
+              </w:rPr>
+              <w:t>mp_08_nuovo_itinerario_mappa</w:t>
+            </w:r>
+          </w:p>
+        </w:tc>
+        <w:tc>
+          <w:tcPr>
+            <w:tcW w:w="2404" w:type="dxa"/>
+          </w:tcPr>
+          <w:p>
+            <w:pPr>
+              <w:spacing w:line="257" w:lineRule="auto"/>
+              <w:rPr>
+                <w:rFonts w:cs="Calibri"/>
+              </w:rPr>
+            </w:pPr>
+          </w:p>
+        </w:tc>
+      </w:tr>
+      <w:tr>
+        <w:trPr>
+          <w:trHeight w:val="277"/>
+        </w:trPr>
+        <w:tc>
+          <w:tcPr>
+            <w:tcW w:w="1696" w:type="dxa"/>
+            <w:vMerge/>
+          </w:tcPr>
+          <w:p/>
+        </w:tc>
+        <w:tc>
+          <w:tcPr>
+            <w:tcW w:w="993" w:type="dxa"/>
+          </w:tcPr>
+          <w:p>
+            <w:pPr>
+              <w:spacing w:line="257" w:lineRule="auto"/>
+              <w:rPr>
+                <w:rFonts w:cs="Calibri"/>
+              </w:rPr>
+            </w:pPr>
+            <w:r>
+              <w:rPr>
+                <w:rFonts w:cs="Calibri"/>
+              </w:rPr>
+              <w:t>5</w:t>
+            </w:r>
+          </w:p>
+        </w:tc>
+        <w:tc>
+          <w:tcPr>
+            <w:tcW w:w="2714" w:type="dxa"/>
+          </w:tcPr>
+          <w:p>
+            <w:r>
+              <w:t>Inserisce il punto d’inizio e di fine dell’itinerario come indirizzi fisici</w:t>
+            </w:r>
+          </w:p>
+        </w:tc>
+        <w:tc>
+          <w:tcPr>
+            <w:tcW w:w="3103" w:type="dxa"/>
+          </w:tcPr>
+          <w:p>
+            <w:pPr>
+              <w:spacing w:line="257" w:lineRule="auto"/>
+              <w:rPr>
+                <w:rFonts w:cs="Calibri"/>
+              </w:rPr>
+            </w:pPr>
+            <w:r>
+              <w:rPr>
+                <w:rFonts w:cs="Calibri"/>
+              </w:rPr>
+              <w:t xml:space="preserve">Di pari passo con l’inserimento degli indirizzi, il sistema interroga </w:t>
+            </w:r>
+            <w:r>
+              <w:rPr>
+                <w:rFonts w:cs="Calibri"/>
+                <w:b/>
+                <w:bCs/>
+              </w:rPr>
+              <w:t>Servizio Mappe</w:t>
+            </w:r>
+            <w:r>
+              <w:rPr>
+                <w:rFonts w:cs="Calibri"/>
+              </w:rPr>
+              <w:t>, mostrando una lista di indirizzi suggeriti</w:t>
+            </w:r>
+          </w:p>
+        </w:tc>
+        <w:tc>
+          <w:tcPr>
+            <w:tcW w:w="2404" w:type="dxa"/>
+          </w:tcPr>
+          <w:p>
+            <w:pPr>
+              <w:spacing w:line="257" w:lineRule="auto"/>
+              <w:rPr>
+                <w:rFonts w:cs="Calibri"/>
+              </w:rPr>
+            </w:pPr>
+          </w:p>
+        </w:tc>
+      </w:tr>
+      <w:tr>
+        <w:trPr>
+          <w:trHeight w:val="277"/>
+        </w:trPr>
+        <w:tc>
+          <w:tcPr>
+            <w:tcW w:w="1696" w:type="dxa"/>
+            <w:vMerge/>
+          </w:tcPr>
+          <w:p/>
+        </w:tc>
+        <w:tc>
+          <w:tcPr>
+            <w:tcW w:w="993" w:type="dxa"/>
+          </w:tcPr>
+          <w:p>
+            <w:pPr>
+              <w:spacing w:line="257" w:lineRule="auto"/>
+              <w:rPr>
+                <w:rFonts w:cs="Calibri"/>
+              </w:rPr>
+            </w:pPr>
+            <w:r>
+              <w:rPr>
+                <w:rFonts w:cs="Calibri"/>
+              </w:rPr>
+              <w:t>6</w:t>
+            </w:r>
+          </w:p>
+        </w:tc>
+        <w:tc>
+          <w:tcPr>
+            <w:tcW w:w="2714" w:type="dxa"/>
+          </w:tcPr>
+          <w:p/>
+        </w:tc>
+        <w:tc>
+          <w:tcPr>
+            <w:tcW w:w="3103" w:type="dxa"/>
+          </w:tcPr>
+          <w:p>
+            <w:pPr>
+              <w:spacing w:line="257" w:lineRule="auto"/>
+              <w:rPr>
+                <w:rFonts w:cs="Calibri"/>
+              </w:rPr>
+            </w:pPr>
+            <w:r>
+              <w:rPr>
+                <w:rFonts w:cs="Calibri"/>
+              </w:rPr>
+              <w:t xml:space="preserve">Interroga </w:t>
+            </w:r>
+            <w:r>
+              <w:rPr>
+                <w:rFonts w:cs="Calibri"/>
+                <w:b/>
+                <w:bCs/>
+              </w:rPr>
+              <w:t>Servizio Mappe</w:t>
+            </w:r>
+            <w:r>
+              <w:rPr>
+                <w:rFonts w:cs="Calibri"/>
+              </w:rPr>
+              <w:t xml:space="preserve"> per ottenere le coordinate geografiche degli indirizzi</w:t>
+            </w:r>
+          </w:p>
+        </w:tc>
+        <w:tc>
+          <w:tcPr>
+            <w:tcW w:w="2404" w:type="dxa"/>
+          </w:tcPr>
+          <w:p>
+            <w:pPr>
+              <w:spacing w:line="257" w:lineRule="auto"/>
+              <w:rPr>
+                <w:rFonts w:cs="Calibri"/>
+              </w:rPr>
+            </w:pPr>
+          </w:p>
+        </w:tc>
+      </w:tr>
+      <w:tr>
+        <w:trPr>
+          <w:trHeight w:val="277"/>
+        </w:trPr>
+        <w:tc>
+          <w:tcPr>
+            <w:tcW w:w="1696" w:type="dxa"/>
+            <w:vMerge/>
+          </w:tcPr>
+          <w:p/>
+        </w:tc>
+        <w:tc>
+          <w:tcPr>
+            <w:tcW w:w="993" w:type="dxa"/>
+          </w:tcPr>
+          <w:p>
+            <w:pPr>
+              <w:spacing w:line="257" w:lineRule="auto"/>
+              <w:rPr>
+                <w:rFonts w:cs="Calibri"/>
+              </w:rPr>
+            </w:pPr>
+            <w:r>
+              <w:rPr>
+                <w:rFonts w:cs="Calibri"/>
+              </w:rPr>
+              <w:t>7</w:t>
+            </w:r>
+          </w:p>
+        </w:tc>
+        <w:tc>
+          <w:tcPr>
+            <w:tcW w:w="2714" w:type="dxa"/>
+          </w:tcPr>
+          <w:p/>
+        </w:tc>
+        <w:tc>
+          <w:tcPr>
+            <w:tcW w:w="3103" w:type="dxa"/>
+          </w:tcPr>
+          <w:p>
+            <w:pPr>
+              <w:spacing w:line="257" w:lineRule="auto"/>
+              <w:rPr>
+                <w:rFonts w:cs="Calibri"/>
+              </w:rPr>
+            </w:pPr>
+          </w:p>
+        </w:tc>
+        <w:tc>
+          <w:tcPr>
+            <w:tcW w:w="2404" w:type="dxa"/>
+          </w:tcPr>
+          <w:p>
+            <w:pPr>
+              <w:spacing w:line="257" w:lineRule="auto"/>
+              <w:rPr>
+                <w:rFonts w:cs="Calibri"/>
+              </w:rPr>
+            </w:pPr>
+            <w:r>
+              <w:rPr>
+                <w:rFonts w:cs="Calibri"/>
+              </w:rPr>
+              <w:t>Risponde restituendo le coordinate geografiche richieste</w:t>
+            </w:r>
+          </w:p>
+        </w:tc>
+      </w:tr>
+      <w:tr>
+        <w:trPr>
+          <w:trHeight w:val="277"/>
+        </w:trPr>
+        <w:tc>
+          <w:tcPr>
+            <w:tcW w:w="1696" w:type="dxa"/>
+            <w:vMerge/>
+          </w:tcPr>
+          <w:p/>
+        </w:tc>
+        <w:tc>
+          <w:tcPr>
+            <w:tcW w:w="993" w:type="dxa"/>
+          </w:tcPr>
+          <w:p>
+            <w:pPr>
+              <w:spacing w:line="257" w:lineRule="auto"/>
+              <w:rPr>
+                <w:rFonts w:cs="Calibri"/>
+              </w:rPr>
+            </w:pPr>
+            <w:r>
+              <w:rPr>
+                <w:rFonts w:cs="Calibri"/>
+              </w:rPr>
+              <w:t>8</w:t>
+            </w:r>
+          </w:p>
+        </w:tc>
+        <w:tc>
+          <w:tcPr>
+            <w:tcW w:w="2714" w:type="dxa"/>
+          </w:tcPr>
+          <w:p/>
+        </w:tc>
+        <w:tc>
+          <w:tcPr>
+            <w:tcW w:w="3103" w:type="dxa"/>
+          </w:tcPr>
+          <w:p>
+            <w:pPr>
+              <w:spacing w:line="257" w:lineRule="auto"/>
+              <w:rPr>
+                <w:rFonts w:cs="Calibri"/>
+              </w:rPr>
+            </w:pPr>
+            <w:r>
+              <w:rPr>
+                <w:rFonts w:cs="Calibri"/>
+              </w:rPr>
+              <w:t>Mostra gli indirizzi inseriti dell’utente sulla mappa e disegna un tracciato che li</w:t>
+            </w:r>
+            <w:r>
+              <w:rPr>
+                <w:rFonts w:cs="Calibri"/>
+              </w:rPr>
+              <w:t xml:space="preserve"> </w:t>
+            </w:r>
+            <w:r>
+              <w:rPr>
+                <w:rFonts w:cs="Calibri"/>
+              </w:rPr>
+              <w:t>colleghi</w:t>
+            </w:r>
+          </w:p>
+        </w:tc>
+        <w:tc>
+          <w:tcPr>
+            <w:tcW w:w="2404" w:type="dxa"/>
+          </w:tcPr>
+          <w:p>
+            <w:pPr>
+              <w:spacing w:line="257" w:lineRule="auto"/>
+              <w:rPr>
+                <w:rFonts w:cs="Calibri"/>
+              </w:rPr>
+            </w:pPr>
+          </w:p>
+        </w:tc>
+      </w:tr>
+      <w:tr>
+        <w:trPr>
+          <w:trHeight w:val="277"/>
+        </w:trPr>
+        <w:tc>
+          <w:tcPr>
+            <w:tcW w:w="1696" w:type="dxa"/>
+            <w:vMerge/>
+          </w:tcPr>
+          <w:p/>
+        </w:tc>
+        <w:tc>
+          <w:tcPr>
+            <w:tcW w:w="993" w:type="dxa"/>
+          </w:tcPr>
+          <w:p>
+            <w:pPr>
+              <w:spacing w:line="257" w:lineRule="auto"/>
+              <w:rPr>
+                <w:rFonts w:cs="Calibri"/>
+              </w:rPr>
+            </w:pPr>
+            <w:r>
+              <w:rPr>
+                <w:rFonts w:cs="Calibri"/>
+              </w:rPr>
+              <w:t>9</w:t>
+            </w:r>
+          </w:p>
+        </w:tc>
+        <w:tc>
+          <w:tcPr>
+            <w:tcW w:w="2714" w:type="dxa"/>
+          </w:tcPr>
+          <w:p>
+            <w:pPr>
+              <w:rPr>
+                <w:b/>
+                <w:bCs/>
+              </w:rPr>
+            </w:pPr>
+            <w:r>
+              <w:t xml:space="preserve">Preme il tasto </w:t>
+            </w:r>
+            <w:r>
+              <w:rPr>
+                <w:b/>
+                <w:bCs/>
+              </w:rPr>
+              <w:t>Fine</w:t>
+            </w:r>
+          </w:p>
+        </w:tc>
+        <w:tc>
+          <w:tcPr>
+            <w:tcW w:w="3103" w:type="dxa"/>
+          </w:tcPr>
+          <w:p>
+            <w:pPr>
+              <w:spacing w:line="257" w:lineRule="auto"/>
+              <w:rPr>
+                <w:rFonts w:cs="Calibri"/>
+              </w:rPr>
+            </w:pPr>
+          </w:p>
+        </w:tc>
+        <w:tc>
+          <w:tcPr>
+            <w:tcW w:w="2404" w:type="dxa"/>
+          </w:tcPr>
+          <w:p>
+            <w:pPr>
+              <w:spacing w:line="257" w:lineRule="auto"/>
+              <w:rPr>
+                <w:rFonts w:cs="Calibri"/>
+              </w:rPr>
+            </w:pPr>
+          </w:p>
+        </w:tc>
+      </w:tr>
+      <w:tr>
+        <w:trPr>
+          <w:trHeight w:val="277"/>
+        </w:trPr>
+        <w:tc>
+          <w:tcPr>
+            <w:tcW w:w="1696" w:type="dxa"/>
+            <w:vMerge/>
+          </w:tcPr>
+          <w:p/>
+        </w:tc>
+        <w:tc>
+          <w:tcPr>
+            <w:tcW w:w="993" w:type="dxa"/>
+          </w:tcPr>
+          <w:p>
+            <w:pPr>
+              <w:spacing w:line="257" w:lineRule="auto"/>
+              <w:rPr>
+                <w:rFonts w:cs="Calibri"/>
+              </w:rPr>
+            </w:pPr>
+            <w:r>
+              <w:rPr>
+                <w:rFonts w:cs="Calibri"/>
+              </w:rPr>
+              <w:t>10</w:t>
+            </w:r>
+          </w:p>
+        </w:tc>
+        <w:tc>
+          <w:tcPr>
+            <w:tcW w:w="2714" w:type="dxa"/>
+          </w:tcPr>
+          <w:p/>
+        </w:tc>
+        <w:tc>
+          <w:tcPr>
+            <w:tcW w:w="3103" w:type="dxa"/>
+          </w:tcPr>
+          <w:p>
+            <w:pPr>
+              <w:spacing w:line="257" w:lineRule="auto"/>
+              <w:rPr>
+                <w:rFonts w:cs="Calibri"/>
+                <w:b/>
+                <w:bCs/>
+                <w:i/>
+                <w:iCs/>
+              </w:rPr>
+            </w:pPr>
+            <w:r>
+              <w:rPr>
+                <w:rFonts w:cs="Calibri"/>
+              </w:rPr>
+              <w:t xml:space="preserve">Mostra </w:t>
+            </w:r>
+            <w:r>
+              <w:rPr>
+                <w:rFonts w:cs="Calibri"/>
+                <w:b/>
+                <w:bCs/>
+                <w:i/>
+                <w:iCs/>
+              </w:rPr>
+              <w:t>mp_07_nuovo_itinerario</w:t>
+            </w:r>
+          </w:p>
+          <w:p>
+            <w:pPr>
+              <w:spacing w:line="257" w:lineRule="auto"/>
+              <w:rPr>
+                <w:rFonts w:cs="Calibri"/>
+              </w:rPr>
+            </w:pPr>
+            <w:r>
+              <w:rPr>
+                <w:rFonts w:cs="Calibri"/>
+              </w:rPr>
+              <w:t>compilando le informazioni sul percorso con i dati inseriti dall’utente</w:t>
+            </w:r>
+          </w:p>
+        </w:tc>
+        <w:tc>
+          <w:tcPr>
+            <w:tcW w:w="2404" w:type="dxa"/>
+          </w:tcPr>
+          <w:p>
+            <w:pPr>
+              <w:spacing w:line="257" w:lineRule="auto"/>
+              <w:rPr>
+                <w:rFonts w:cs="Calibri"/>
+              </w:rPr>
+            </w:pPr>
+          </w:p>
+        </w:tc>
+      </w:tr>
+      <w:tr>
+        <w:trPr>
+          <w:trHeight w:val="277"/>
+        </w:trPr>
+        <w:tc>
+          <w:tcPr>
+            <w:tcW w:w="1696" w:type="dxa"/>
+            <w:vMerge/>
+          </w:tcPr>
+          <w:p/>
+        </w:tc>
+        <w:tc>
+          <w:tcPr>
+            <w:tcW w:w="993" w:type="dxa"/>
+          </w:tcPr>
+          <w:p>
+            <w:pPr>
+              <w:spacing w:line="257" w:lineRule="auto"/>
+              <w:rPr>
+                <w:rFonts w:cs="Calibri"/>
+              </w:rPr>
+            </w:pPr>
+            <w:r>
+              <w:rPr>
+                <w:rFonts w:cs="Calibri"/>
+              </w:rPr>
+              <w:t>11</w:t>
+            </w:r>
+          </w:p>
+        </w:tc>
+        <w:tc>
+          <w:tcPr>
+            <w:tcW w:w="2714" w:type="dxa"/>
+          </w:tcPr>
+          <w:p>
+            <w:r>
+              <w:t xml:space="preserve">Preme il tasto </w:t>
+            </w:r>
+            <w:r>
+              <w:rPr>
+                <w:b/>
+                <w:bCs/>
+              </w:rPr>
+              <w:t>Salva</w:t>
+            </w:r>
+          </w:p>
+        </w:tc>
+        <w:tc>
+          <w:tcPr>
+            <w:tcW w:w="3103" w:type="dxa"/>
+          </w:tcPr>
+          <w:p>
+            <w:pPr>
+              <w:spacing w:line="257" w:lineRule="auto"/>
+              <w:rPr>
+                <w:rFonts w:cs="Calibri"/>
+              </w:rPr>
+            </w:pPr>
+          </w:p>
+        </w:tc>
+        <w:tc>
+          <w:tcPr>
+            <w:tcW w:w="2404" w:type="dxa"/>
+          </w:tcPr>
+          <w:p>
+            <w:pPr>
+              <w:spacing w:line="257" w:lineRule="auto"/>
+              <w:rPr>
+                <w:rFonts w:cs="Calibri"/>
+              </w:rPr>
+            </w:pPr>
+          </w:p>
+        </w:tc>
+      </w:tr>
+      <w:tr>
+        <w:trPr>
+          <w:trHeight w:val="277"/>
+        </w:trPr>
+        <w:tc>
+          <w:tcPr>
+            <w:tcW w:w="1696" w:type="dxa"/>
+            <w:vMerge/>
+          </w:tcPr>
+          <w:p/>
+        </w:tc>
+        <w:tc>
+          <w:tcPr>
+            <w:tcW w:w="993" w:type="dxa"/>
+          </w:tcPr>
+          <w:p>
+            <w:pPr>
+              <w:spacing w:line="257" w:lineRule="auto"/>
+              <w:rPr>
+                <w:rFonts w:cs="Calibri"/>
+              </w:rPr>
+            </w:pPr>
+            <w:r>
+              <w:rPr>
+                <w:rFonts w:cs="Calibri"/>
+              </w:rPr>
+              <w:t>12</w:t>
+            </w:r>
+          </w:p>
+        </w:tc>
+        <w:tc>
+          <w:tcPr>
+            <w:tcW w:w="2714" w:type="dxa"/>
+          </w:tcPr>
+          <w:p/>
+        </w:tc>
+        <w:tc>
+          <w:tcPr>
+            <w:tcW w:w="3103" w:type="dxa"/>
+          </w:tcPr>
+          <w:p>
+            <w:pPr>
+              <w:spacing w:line="257" w:lineRule="auto"/>
+              <w:rPr>
+                <w:rFonts w:cs="Calibri"/>
+              </w:rPr>
+            </w:pPr>
+            <w:r>
+              <w:rPr>
+                <w:rFonts w:cs="Calibri"/>
+              </w:rPr>
+              <w:t>Salva l’itinerario con percorso</w:t>
+            </w:r>
+          </w:p>
+        </w:tc>
+        <w:tc>
+          <w:tcPr>
+            <w:tcW w:w="2404" w:type="dxa"/>
+          </w:tcPr>
+          <w:p>
+            <w:pPr>
+              <w:spacing w:line="257" w:lineRule="auto"/>
+              <w:rPr>
+                <w:rFonts w:cs="Calibri"/>
+              </w:rPr>
+            </w:pPr>
+          </w:p>
+        </w:tc>
+      </w:tr>
+      <w:tr>
+        <w:trPr>
+          <w:trHeight w:val="558"/>
+        </w:trPr>
+        <w:tc>
+          <w:tcPr>
+            <w:tcW w:w="1696" w:type="dxa"/>
+            <w:vMerge w:val="restart"/>
+          </w:tcPr>
+          <w:p>
+            <w:r>
+              <w:lastRenderedPageBreak/>
+              <w:t>EXTENSION_1:</w:t>
+            </w:r>
+            <w:r>
+              <w:rPr>
+                <w:rFonts w:cs="Calibri"/>
+              </w:rPr>
+              <w:t xml:space="preserve"> Tutto si svolge correttamente e</w:t>
+            </w:r>
+            <w:r>
+              <w:rPr>
+                <w:rFonts w:cs="Calibri"/>
+              </w:rPr>
+              <w:t xml:space="preserve"> l’utente inserisce un nuovo itinerario senza percorso</w:t>
+            </w:r>
+          </w:p>
+          <w:p/>
+        </w:tc>
+        <w:tc>
+          <w:tcPr>
+            <w:tcW w:w="993" w:type="dxa"/>
+            <w:shd w:val="clear" w:color="auto" w:fill="D9E2F3" w:themeFill="accent1" w:themeFillTint="33"/>
+          </w:tcPr>
+          <w:p>
+            <w:pPr>
+              <w:spacing w:line="257" w:lineRule="auto"/>
+              <w:rPr>
+                <w:rFonts w:cs="Calibri"/>
+              </w:rPr>
+            </w:pPr>
+            <w:r>
+              <w:rPr>
+                <w:rFonts w:cs="Calibri"/>
+                <w:b/>
+                <w:bCs/>
+              </w:rPr>
+              <w:t>Step n°</w:t>
+            </w:r>
+          </w:p>
+        </w:tc>
+        <w:tc>
+          <w:tcPr>
+            <w:tcW w:w="2714" w:type="dxa"/>
+            <w:shd w:val="clear" w:color="auto" w:fill="D9E2F3" w:themeFill="accent1" w:themeFillTint="33"/>
+          </w:tcPr>
+          <w:p>
+            <w:pPr>
+              <w:spacing w:line="257" w:lineRule="auto"/>
+              <w:rPr>
+                <w:rFonts w:cs="Calibri"/>
+                <w:b/>
+                <w:bCs/>
+              </w:rPr>
+            </w:pPr>
+            <w:r>
+              <w:rPr>
+                <w:rFonts w:cs="Calibri"/>
+                <w:b/>
+                <w:bCs/>
+              </w:rPr>
+              <w:t xml:space="preserve">Attore </w:t>
+            </w:r>
+          </w:p>
+          <w:p>
+            <w:r>
+              <w:rPr>
+                <w:rFonts w:cs="Calibri"/>
+                <w:b/>
+                <w:bCs/>
+              </w:rPr>
+              <w:t>Utente autenticato</w:t>
+            </w:r>
+          </w:p>
+        </w:tc>
+        <w:tc>
+          <w:tcPr>
+            <w:tcW w:w="3103" w:type="dxa"/>
+            <w:shd w:val="clear" w:color="auto" w:fill="D9E2F3" w:themeFill="accent1" w:themeFillTint="33"/>
+          </w:tcPr>
+          <w:p>
+            <w:pPr>
+              <w:spacing w:line="257" w:lineRule="auto"/>
+              <w:rPr>
+                <w:rFonts w:cs="Calibri"/>
+              </w:rPr>
+            </w:pPr>
+            <w:r>
+              <w:rPr>
+                <w:rFonts w:cs="Calibri"/>
+                <w:b/>
+                <w:bCs/>
+              </w:rPr>
+              <w:t>Sistema</w:t>
+            </w:r>
+          </w:p>
+        </w:tc>
+        <w:tc>
+          <w:tcPr>
+            <w:tcW w:w="2404" w:type="dxa"/>
+            <w:shd w:val="clear" w:color="auto" w:fill="D9E2F3" w:themeFill="accent1" w:themeFillTint="33"/>
+          </w:tcPr>
+          <w:p>
+            <w:pPr>
+              <w:spacing w:line="257" w:lineRule="auto"/>
+              <w:rPr>
+                <w:rFonts w:cs="Calibri"/>
+              </w:rPr>
+            </w:pPr>
+            <w:r>
+              <w:rPr>
+                <w:rFonts w:cs="Calibri"/>
+                <w:b/>
+                <w:bCs/>
+              </w:rPr>
+              <w:t>Servizio Mappe</w:t>
+            </w:r>
+          </w:p>
+        </w:tc>
+      </w:tr>
+      <w:tr>
+        <w:trPr>
+          <w:trHeight w:val="277"/>
+        </w:trPr>
+        <w:tc>
+          <w:tcPr>
+            <w:tcW w:w="1696" w:type="dxa"/>
+            <w:vMerge/>
+          </w:tcPr>
+          <w:p/>
+        </w:tc>
+        <w:tc>
+          <w:tcPr>
+            <w:tcW w:w="993" w:type="dxa"/>
+          </w:tcPr>
+          <w:p>
+            <w:pPr>
+              <w:spacing w:line="257" w:lineRule="auto"/>
+              <w:rPr>
+                <w:rFonts w:cs="Calibri"/>
+              </w:rPr>
+            </w:pPr>
+            <w:r>
+              <w:rPr>
+                <w:rFonts w:cs="Calibri"/>
+              </w:rPr>
+              <w:t>3.1</w:t>
+            </w:r>
+          </w:p>
+        </w:tc>
+        <w:tc>
+          <w:tcPr>
+            <w:tcW w:w="2714" w:type="dxa"/>
+          </w:tcPr>
+          <w:p>
+            <w:r>
+              <w:t xml:space="preserve">Preme il tasto </w:t>
+            </w:r>
+            <w:r>
+              <w:rPr>
+                <w:b/>
+                <w:bCs/>
+              </w:rPr>
+              <w:t>Salva</w:t>
+            </w:r>
+          </w:p>
+        </w:tc>
+        <w:tc>
+          <w:tcPr>
+            <w:tcW w:w="3103" w:type="dxa"/>
+          </w:tcPr>
+          <w:p>
+            <w:pPr>
+              <w:spacing w:line="257" w:lineRule="auto"/>
+              <w:rPr>
+                <w:rFonts w:cs="Calibri"/>
+              </w:rPr>
+            </w:pPr>
+          </w:p>
+        </w:tc>
+        <w:tc>
+          <w:tcPr>
+            <w:tcW w:w="2404" w:type="dxa"/>
+          </w:tcPr>
+          <w:p>
+            <w:pPr>
+              <w:spacing w:line="257" w:lineRule="auto"/>
+              <w:rPr>
+                <w:rFonts w:cs="Calibri"/>
+              </w:rPr>
+            </w:pPr>
+          </w:p>
+        </w:tc>
+      </w:tr>
+      <w:tr>
+        <w:trPr>
+          <w:trHeight w:val="277"/>
+        </w:trPr>
+        <w:tc>
+          <w:tcPr>
+            <w:tcW w:w="1696" w:type="dxa"/>
+            <w:vMerge/>
+          </w:tcPr>
+          <w:p/>
+        </w:tc>
+        <w:tc>
+          <w:tcPr>
+            <w:tcW w:w="993" w:type="dxa"/>
+          </w:tcPr>
+          <w:p>
+            <w:pPr>
+              <w:spacing w:line="257" w:lineRule="auto"/>
+              <w:rPr>
+                <w:rFonts w:cs="Calibri"/>
+              </w:rPr>
+            </w:pPr>
+            <w:r>
+              <w:rPr>
+                <w:rFonts w:cs="Calibri"/>
+              </w:rPr>
+              <w:t>4.1</w:t>
+            </w:r>
+          </w:p>
+        </w:tc>
+        <w:tc>
+          <w:tcPr>
+            <w:tcW w:w="2714" w:type="dxa"/>
+          </w:tcPr>
+          <w:p/>
+        </w:tc>
+        <w:tc>
+          <w:tcPr>
+            <w:tcW w:w="3103" w:type="dxa"/>
+          </w:tcPr>
+          <w:p>
+            <w:pPr>
+              <w:spacing w:line="257" w:lineRule="auto"/>
+              <w:rPr>
+                <w:rFonts w:cs="Calibri"/>
+              </w:rPr>
+            </w:pPr>
+            <w:r>
+              <w:rPr>
+                <w:rFonts w:cs="Calibri"/>
+              </w:rPr>
+              <w:t xml:space="preserve">Mostra la dialog </w:t>
+            </w:r>
+            <w:r>
+              <w:rPr>
+                <w:rFonts w:cs="Calibri"/>
+                <w:b/>
+                <w:bCs/>
+                <w:i/>
+                <w:iCs/>
+              </w:rPr>
+              <w:t>mp_17_avviso_percorso</w:t>
+            </w:r>
+          </w:p>
+        </w:tc>
+        <w:tc>
+          <w:tcPr>
+            <w:tcW w:w="2404" w:type="dxa"/>
+          </w:tcPr>
+          <w:p>
+            <w:pPr>
+              <w:spacing w:line="257" w:lineRule="auto"/>
+              <w:rPr>
+                <w:rFonts w:cs="Calibri"/>
+              </w:rPr>
+            </w:pPr>
+          </w:p>
+        </w:tc>
+      </w:tr>
+      <w:tr>
+        <w:trPr>
+          <w:trHeight w:val="277"/>
+        </w:trPr>
+        <w:tc>
+          <w:tcPr>
+            <w:tcW w:w="1696" w:type="dxa"/>
+            <w:vMerge/>
+          </w:tcPr>
+          <w:p/>
+        </w:tc>
+        <w:tc>
+          <w:tcPr>
+            <w:tcW w:w="993" w:type="dxa"/>
+          </w:tcPr>
+          <w:p>
+            <w:pPr>
+              <w:spacing w:line="257" w:lineRule="auto"/>
+              <w:rPr>
+                <w:rFonts w:cs="Calibri"/>
+              </w:rPr>
+            </w:pPr>
+            <w:r>
+              <w:rPr>
+                <w:rFonts w:cs="Calibri"/>
+              </w:rPr>
+              <w:t>5.1</w:t>
+            </w:r>
+          </w:p>
+        </w:tc>
+        <w:tc>
+          <w:tcPr>
+            <w:tcW w:w="2714" w:type="dxa"/>
+          </w:tcPr>
+          <w:p>
+            <w:r>
+              <w:t xml:space="preserve">Preme il tasto </w:t>
+            </w:r>
+            <w:r>
+              <w:rPr>
+                <w:b/>
+                <w:bCs/>
+              </w:rPr>
+              <w:t>SI</w:t>
+            </w:r>
+          </w:p>
+        </w:tc>
+        <w:tc>
+          <w:tcPr>
+            <w:tcW w:w="3103" w:type="dxa"/>
+          </w:tcPr>
+          <w:p>
+            <w:pPr>
+              <w:spacing w:line="257" w:lineRule="auto"/>
+              <w:rPr>
+                <w:rFonts w:cs="Calibri"/>
+              </w:rPr>
+            </w:pPr>
+          </w:p>
+        </w:tc>
+        <w:tc>
+          <w:tcPr>
+            <w:tcW w:w="2404" w:type="dxa"/>
+          </w:tcPr>
+          <w:p>
+            <w:pPr>
+              <w:spacing w:line="257" w:lineRule="auto"/>
+              <w:rPr>
+                <w:rFonts w:cs="Calibri"/>
+              </w:rPr>
+            </w:pPr>
+          </w:p>
+        </w:tc>
+      </w:tr>
+      <w:tr>
+        <w:trPr>
+          <w:trHeight w:val="277"/>
+        </w:trPr>
+        <w:tc>
+          <w:tcPr>
+            <w:tcW w:w="1696" w:type="dxa"/>
+            <w:vMerge/>
+          </w:tcPr>
+          <w:p/>
+        </w:tc>
+        <w:tc>
+          <w:tcPr>
+            <w:tcW w:w="993" w:type="dxa"/>
+          </w:tcPr>
+          <w:p>
+            <w:pPr>
+              <w:spacing w:line="257" w:lineRule="auto"/>
+              <w:rPr>
+                <w:rFonts w:cs="Calibri"/>
+              </w:rPr>
+            </w:pPr>
+            <w:r>
+              <w:rPr>
+                <w:rFonts w:cs="Calibri"/>
+              </w:rPr>
+              <w:t>6.1</w:t>
+            </w:r>
+          </w:p>
+        </w:tc>
+        <w:tc>
+          <w:tcPr>
+            <w:tcW w:w="2714" w:type="dxa"/>
+          </w:tcPr>
+          <w:p/>
+        </w:tc>
+        <w:tc>
+          <w:tcPr>
+            <w:tcW w:w="3103" w:type="dxa"/>
+          </w:tcPr>
+          <w:p>
+            <w:pPr>
+              <w:spacing w:line="257" w:lineRule="auto"/>
+              <w:rPr>
+                <w:rFonts w:cs="Calibri"/>
+              </w:rPr>
+            </w:pPr>
+            <w:r>
+              <w:rPr>
+                <w:rFonts w:cs="Calibri"/>
+              </w:rPr>
+              <w:t>Salva l’itinerario senza percorso</w:t>
+            </w:r>
+          </w:p>
+        </w:tc>
+        <w:tc>
+          <w:tcPr>
+            <w:tcW w:w="2404" w:type="dxa"/>
+          </w:tcPr>
+          <w:p>
+            <w:pPr>
+              <w:spacing w:line="257" w:lineRule="auto"/>
+              <w:rPr>
+                <w:rFonts w:cs="Calibri"/>
+              </w:rPr>
+            </w:pPr>
+          </w:p>
+        </w:tc>
+      </w:tr>
+      <w:tr>
+        <w:trPr>
+          <w:trHeight w:val="277"/>
+        </w:trPr>
+        <w:tc>
+          <w:tcPr>
+            <w:tcW w:w="1696" w:type="dxa"/>
+            <w:vMerge w:val="restart"/>
+          </w:tcPr>
+          <w:p>
+            <w:r>
+              <w:t>EXTENSION_2:</w:t>
+            </w:r>
+          </w:p>
+          <w:p>
+            <w:r>
+              <w:t>L’utente inserisce le posizioni geografiche interagendo con la mappa</w:t>
+            </w:r>
+          </w:p>
+        </w:tc>
+        <w:tc>
+          <w:tcPr>
+            <w:tcW w:w="993" w:type="dxa"/>
+            <w:shd w:val="clear" w:color="auto" w:fill="D9E2F3" w:themeFill="accent1" w:themeFillTint="33"/>
+          </w:tcPr>
+          <w:p>
+            <w:pPr>
+              <w:spacing w:line="257" w:lineRule="auto"/>
+              <w:rPr>
+                <w:rFonts w:cs="Calibri"/>
+                <w:b/>
+                <w:bCs/>
+              </w:rPr>
+            </w:pPr>
+            <w:r>
+              <w:rPr>
+                <w:rFonts w:cs="Calibri"/>
+                <w:b/>
+                <w:bCs/>
+              </w:rPr>
+              <w:t>Step n°</w:t>
+            </w:r>
+          </w:p>
+        </w:tc>
+        <w:tc>
+          <w:tcPr>
+            <w:tcW w:w="2714" w:type="dxa"/>
+            <w:shd w:val="clear" w:color="auto" w:fill="D9E2F3" w:themeFill="accent1" w:themeFillTint="33"/>
+          </w:tcPr>
+          <w:p>
+            <w:pPr>
+              <w:spacing w:line="257" w:lineRule="auto"/>
+              <w:rPr>
+                <w:rFonts w:cs="Calibri"/>
+                <w:b/>
+                <w:bCs/>
+              </w:rPr>
+            </w:pPr>
+            <w:r>
+              <w:rPr>
+                <w:rFonts w:cs="Calibri"/>
+                <w:b/>
+                <w:bCs/>
+              </w:rPr>
+              <w:t xml:space="preserve">Attore </w:t>
+            </w:r>
+          </w:p>
+          <w:p>
+            <w:pPr>
+              <w:spacing w:line="257" w:lineRule="auto"/>
+              <w:rPr>
+                <w:rFonts w:cs="Calibri"/>
+                <w:b/>
+                <w:bCs/>
+              </w:rPr>
+            </w:pPr>
+            <w:r>
+              <w:rPr>
+                <w:rFonts w:cs="Calibri"/>
+                <w:b/>
+                <w:bCs/>
+              </w:rPr>
+              <w:t>Utente autenticato</w:t>
+            </w:r>
+          </w:p>
+        </w:tc>
+        <w:tc>
+          <w:tcPr>
+            <w:tcW w:w="3103" w:type="dxa"/>
+            <w:shd w:val="clear" w:color="auto" w:fill="D9E2F3" w:themeFill="accent1" w:themeFillTint="33"/>
+          </w:tcPr>
+          <w:p>
+            <w:pPr>
+              <w:spacing w:line="257" w:lineRule="auto"/>
+              <w:rPr>
+                <w:rFonts w:cs="Calibri"/>
+                <w:b/>
+                <w:bCs/>
+              </w:rPr>
+            </w:pPr>
+            <w:r>
+              <w:rPr>
+                <w:rFonts w:cs="Calibri"/>
+                <w:b/>
+                <w:bCs/>
+              </w:rPr>
+              <w:t>Sistema</w:t>
+            </w:r>
+          </w:p>
+        </w:tc>
+        <w:tc>
+          <w:tcPr>
+            <w:tcW w:w="2404" w:type="dxa"/>
+            <w:shd w:val="clear" w:color="auto" w:fill="D9E2F3" w:themeFill="accent1" w:themeFillTint="33"/>
+          </w:tcPr>
+          <w:p>
+            <w:pPr>
+              <w:spacing w:line="257" w:lineRule="auto"/>
+              <w:rPr>
+                <w:rFonts w:cs="Calibri"/>
+                <w:b/>
+                <w:bCs/>
+              </w:rPr>
+            </w:pPr>
+            <w:r>
+              <w:rPr>
+                <w:rFonts w:cs="Calibri"/>
+                <w:b/>
+                <w:bCs/>
+              </w:rPr>
+              <w:t>Servizio Mappe</w:t>
+            </w:r>
+          </w:p>
+        </w:tc>
+      </w:tr>
+      <w:tr>
+        <w:trPr>
+          <w:trHeight w:val="277"/>
+        </w:trPr>
+        <w:tc>
+          <w:tcPr>
+            <w:tcW w:w="1696" w:type="dxa"/>
+            <w:vMerge/>
+          </w:tcPr>
+          <w:p/>
+        </w:tc>
+        <w:tc>
+          <w:tcPr>
+            <w:tcW w:w="993" w:type="dxa"/>
+            <w:shd w:val="clear" w:color="auto" w:fill="FFFFFF" w:themeFill="background1"/>
+          </w:tcPr>
+          <w:p>
+            <w:pPr>
+              <w:spacing w:line="257" w:lineRule="auto"/>
+              <w:rPr>
+                <w:rFonts w:cs="Calibri"/>
+              </w:rPr>
+            </w:pPr>
+            <w:r>
+              <w:rPr>
+                <w:rFonts w:cs="Calibri"/>
+              </w:rPr>
+              <w:t>5.2</w:t>
+            </w:r>
+          </w:p>
+        </w:tc>
+        <w:tc>
+          <w:tcPr>
+            <w:tcW w:w="2714" w:type="dxa"/>
+            <w:shd w:val="clear" w:color="auto" w:fill="FFFFFF" w:themeFill="background1"/>
+          </w:tcPr>
+          <w:p>
+            <w:pPr>
+              <w:spacing w:line="257" w:lineRule="auto"/>
+              <w:rPr>
+                <w:rFonts w:cs="Calibri"/>
+              </w:rPr>
+            </w:pPr>
+            <w:r>
+              <w:rPr>
+                <w:rFonts w:cs="Calibri"/>
+              </w:rPr>
+              <w:t>Preme su un punto della mappa</w:t>
+            </w:r>
+          </w:p>
+        </w:tc>
+        <w:tc>
+          <w:tcPr>
+            <w:tcW w:w="3103" w:type="dxa"/>
+            <w:shd w:val="clear" w:color="auto" w:fill="FFFFFF" w:themeFill="background1"/>
+          </w:tcPr>
+          <w:p>
+            <w:pPr>
+              <w:spacing w:line="257" w:lineRule="auto"/>
+              <w:rPr>
+                <w:rFonts w:cs="Calibri"/>
+              </w:rPr>
+            </w:pPr>
+          </w:p>
+        </w:tc>
+        <w:tc>
+          <w:tcPr>
+            <w:tcW w:w="2404" w:type="dxa"/>
+            <w:shd w:val="clear" w:color="auto" w:fill="FFFFFF" w:themeFill="background1"/>
+          </w:tcPr>
+          <w:p>
+            <w:pPr>
+              <w:spacing w:line="257" w:lineRule="auto"/>
+              <w:rPr>
+                <w:rFonts w:cs="Calibri"/>
+              </w:rPr>
+            </w:pPr>
+          </w:p>
+        </w:tc>
+      </w:tr>
+      <w:tr>
+        <w:trPr>
+          <w:trHeight w:val="277"/>
+        </w:trPr>
+        <w:tc>
+          <w:tcPr>
+            <w:tcW w:w="1696" w:type="dxa"/>
+            <w:vMerge/>
+          </w:tcPr>
+          <w:p/>
+        </w:tc>
+        <w:tc>
+          <w:tcPr>
+            <w:tcW w:w="993" w:type="dxa"/>
+            <w:shd w:val="clear" w:color="auto" w:fill="FFFFFF" w:themeFill="background1"/>
+          </w:tcPr>
+          <w:p>
+            <w:pPr>
+              <w:spacing w:line="257" w:lineRule="auto"/>
+              <w:rPr>
+                <w:rFonts w:cs="Calibri"/>
+              </w:rPr>
+            </w:pPr>
+            <w:r>
+              <w:rPr>
+                <w:rFonts w:cs="Calibri"/>
+              </w:rPr>
+              <w:t>6.2</w:t>
+            </w:r>
+          </w:p>
+        </w:tc>
+        <w:tc>
+          <w:tcPr>
+            <w:tcW w:w="2714" w:type="dxa"/>
+            <w:shd w:val="clear" w:color="auto" w:fill="FFFFFF" w:themeFill="background1"/>
+          </w:tcPr>
+          <w:p>
+            <w:pPr>
+              <w:spacing w:line="257" w:lineRule="auto"/>
+              <w:rPr>
+                <w:rFonts w:cs="Calibri"/>
+              </w:rPr>
+            </w:pPr>
+          </w:p>
+        </w:tc>
+        <w:tc>
+          <w:tcPr>
+            <w:tcW w:w="3103" w:type="dxa"/>
+            <w:shd w:val="clear" w:color="auto" w:fill="FFFFFF" w:themeFill="background1"/>
+          </w:tcPr>
+          <w:p>
+            <w:pPr>
+              <w:spacing w:line="257" w:lineRule="auto"/>
+              <w:rPr>
+                <w:rFonts w:cs="Calibri"/>
+              </w:rPr>
+            </w:pPr>
+            <w:r>
+              <w:rPr>
+                <w:rFonts w:cs="Calibri"/>
+              </w:rPr>
+              <w:t xml:space="preserve">Interroga il </w:t>
+            </w:r>
+            <w:r>
+              <w:rPr>
+                <w:rFonts w:cs="Calibri"/>
+                <w:b/>
+                <w:bCs/>
+              </w:rPr>
+              <w:t>Servizio Mappe</w:t>
+            </w:r>
+            <w:r>
+              <w:rPr>
+                <w:rFonts w:cs="Calibri"/>
+              </w:rPr>
+              <w:t xml:space="preserve"> per ottenere l’indirizzo corrispondente alle coordinate della posizione geografica</w:t>
+            </w:r>
+          </w:p>
+        </w:tc>
+        <w:tc>
+          <w:tcPr>
+            <w:tcW w:w="2404" w:type="dxa"/>
+            <w:shd w:val="clear" w:color="auto" w:fill="FFFFFF" w:themeFill="background1"/>
+          </w:tcPr>
+          <w:p>
+            <w:pPr>
+              <w:spacing w:line="257" w:lineRule="auto"/>
+              <w:rPr>
+                <w:rFonts w:cs="Calibri"/>
+              </w:rPr>
+            </w:pPr>
+          </w:p>
+        </w:tc>
+      </w:tr>
+      <w:tr>
+        <w:trPr>
+          <w:trHeight w:val="277"/>
+        </w:trPr>
+        <w:tc>
+          <w:tcPr>
+            <w:tcW w:w="1696" w:type="dxa"/>
+            <w:vMerge/>
+          </w:tcPr>
+          <w:p/>
+        </w:tc>
+        <w:tc>
+          <w:tcPr>
+            <w:tcW w:w="993" w:type="dxa"/>
+            <w:shd w:val="clear" w:color="auto" w:fill="FFFFFF" w:themeFill="background1"/>
+          </w:tcPr>
+          <w:p>
+            <w:pPr>
+              <w:spacing w:line="257" w:lineRule="auto"/>
+              <w:rPr>
+                <w:rFonts w:cs="Calibri"/>
+              </w:rPr>
+            </w:pPr>
+            <w:r>
+              <w:rPr>
+                <w:rFonts w:cs="Calibri"/>
+              </w:rPr>
+              <w:t>7.2</w:t>
+            </w:r>
+          </w:p>
+        </w:tc>
+        <w:tc>
+          <w:tcPr>
+            <w:tcW w:w="2714" w:type="dxa"/>
+            <w:shd w:val="clear" w:color="auto" w:fill="FFFFFF" w:themeFill="background1"/>
+          </w:tcPr>
+          <w:p>
+            <w:pPr>
+              <w:spacing w:line="257" w:lineRule="auto"/>
+              <w:rPr>
+                <w:rFonts w:cs="Calibri"/>
+              </w:rPr>
+            </w:pPr>
+          </w:p>
+        </w:tc>
+        <w:tc>
+          <w:tcPr>
+            <w:tcW w:w="3103" w:type="dxa"/>
+            <w:shd w:val="clear" w:color="auto" w:fill="FFFFFF" w:themeFill="background1"/>
+          </w:tcPr>
+          <w:p>
+            <w:pPr>
+              <w:spacing w:line="257" w:lineRule="auto"/>
+              <w:rPr>
+                <w:rFonts w:cs="Calibri"/>
+              </w:rPr>
+            </w:pPr>
+          </w:p>
+        </w:tc>
+        <w:tc>
+          <w:tcPr>
+            <w:tcW w:w="2404" w:type="dxa"/>
+            <w:shd w:val="clear" w:color="auto" w:fill="FFFFFF" w:themeFill="background1"/>
+          </w:tcPr>
+          <w:p>
+            <w:pPr>
+              <w:spacing w:line="257" w:lineRule="auto"/>
+              <w:rPr>
+                <w:rFonts w:cs="Calibri"/>
+              </w:rPr>
+            </w:pPr>
+            <w:r>
+              <w:rPr>
+                <w:rFonts w:cs="Calibri"/>
+              </w:rPr>
+              <w:t>Risponde restituendo gli indirizzi richiesti</w:t>
+            </w:r>
+          </w:p>
+        </w:tc>
+      </w:tr>
+      <w:tr>
+        <w:trPr>
+          <w:trHeight w:val="277"/>
+        </w:trPr>
+        <w:tc>
+          <w:tcPr>
+            <w:tcW w:w="1696" w:type="dxa"/>
+            <w:vMerge/>
+          </w:tcPr>
+          <w:p/>
+        </w:tc>
+        <w:tc>
+          <w:tcPr>
+            <w:tcW w:w="993" w:type="dxa"/>
+            <w:shd w:val="clear" w:color="auto" w:fill="FFFFFF" w:themeFill="background1"/>
+          </w:tcPr>
+          <w:p>
+            <w:pPr>
+              <w:spacing w:line="257" w:lineRule="auto"/>
+              <w:rPr>
+                <w:rFonts w:cs="Calibri"/>
+              </w:rPr>
+            </w:pPr>
+            <w:r>
+              <w:rPr>
+                <w:rFonts w:cs="Calibri"/>
+              </w:rPr>
+              <w:t>8.2</w:t>
+            </w:r>
+          </w:p>
+        </w:tc>
+        <w:tc>
+          <w:tcPr>
+            <w:tcW w:w="2714" w:type="dxa"/>
+            <w:shd w:val="clear" w:color="auto" w:fill="FFFFFF" w:themeFill="background1"/>
+          </w:tcPr>
+          <w:p>
+            <w:pPr>
+              <w:spacing w:line="257" w:lineRule="auto"/>
+              <w:rPr>
+                <w:rFonts w:cs="Calibri"/>
+              </w:rPr>
+            </w:pPr>
+          </w:p>
+        </w:tc>
+        <w:tc>
+          <w:tcPr>
+            <w:tcW w:w="3103" w:type="dxa"/>
+            <w:shd w:val="clear" w:color="auto" w:fill="FFFFFF" w:themeFill="background1"/>
+          </w:tcPr>
+          <w:p>
+            <w:pPr>
+              <w:spacing w:line="257" w:lineRule="auto"/>
+              <w:rPr>
+                <w:rFonts w:cs="Calibri"/>
+              </w:rPr>
+            </w:pPr>
+            <w:r>
+              <w:rPr>
+                <w:rFonts w:cs="Calibri"/>
+              </w:rPr>
+              <w:t>Riempe i campi punto di inizio e punto di fine con gli indirizzi ricevuti, torna nel MAIN_SCENARIO</w:t>
+            </w:r>
+          </w:p>
+        </w:tc>
+        <w:tc>
+          <w:tcPr>
+            <w:tcW w:w="2404" w:type="dxa"/>
+            <w:shd w:val="clear" w:color="auto" w:fill="FFFFFF" w:themeFill="background1"/>
+          </w:tcPr>
+          <w:p>
+            <w:pPr>
+              <w:spacing w:line="257" w:lineRule="auto"/>
+              <w:rPr>
+                <w:rFonts w:cs="Calibri"/>
+              </w:rPr>
+            </w:pPr>
+          </w:p>
+        </w:tc>
+      </w:tr>
+      <w:tr>
+        <w:trPr>
+          <w:trHeight w:val="277"/>
+        </w:trPr>
+        <w:tc>
+          <w:tcPr>
+            <w:tcW w:w="1696" w:type="dxa"/>
+            <w:vMerge w:val="restart"/>
+          </w:tcPr>
+          <w:p>
+            <w:pPr>
+              <w:rPr>
+                <w:b/>
+                <w:bCs/>
+                <w:i/>
+                <w:iCs/>
+              </w:rPr>
+            </w:pPr>
+            <w:r>
+              <w:t>EXTENSION_3:</w:t>
+            </w:r>
+            <w:r>
+              <w:rPr>
+                <w:rFonts w:cs="Calibri"/>
+              </w:rPr>
+              <w:t xml:space="preserve"> </w:t>
+            </w:r>
+            <w:r>
+              <w:rPr>
+                <w:rFonts w:cs="Calibri"/>
+              </w:rPr>
+              <w:t xml:space="preserve">L’utente compila parzialmente i campi obbligatori nome, durata e difficoltà in </w:t>
+            </w:r>
+            <w:r>
+              <w:rPr>
+                <w:rFonts w:cs="Calibri"/>
+                <w:b/>
+                <w:bCs/>
+                <w:i/>
+                <w:iCs/>
+              </w:rPr>
+              <w:t>mp_07_nuovo_itinerario</w:t>
+            </w:r>
+          </w:p>
+          <w:p/>
+        </w:tc>
+        <w:tc>
+          <w:tcPr>
+            <w:tcW w:w="993" w:type="dxa"/>
+            <w:shd w:val="clear" w:color="auto" w:fill="D9E2F3" w:themeFill="accent1" w:themeFillTint="33"/>
+          </w:tcPr>
+          <w:p>
+            <w:pPr>
+              <w:spacing w:line="257" w:lineRule="auto"/>
+              <w:rPr>
+                <w:rFonts w:cs="Calibri"/>
+              </w:rPr>
+            </w:pPr>
+            <w:r>
+              <w:rPr>
+                <w:rFonts w:cs="Calibri"/>
+                <w:b/>
+                <w:bCs/>
+              </w:rPr>
+              <w:t>Step n°</w:t>
+            </w:r>
+          </w:p>
+        </w:tc>
+        <w:tc>
+          <w:tcPr>
+            <w:tcW w:w="2714" w:type="dxa"/>
+            <w:shd w:val="clear" w:color="auto" w:fill="D9E2F3" w:themeFill="accent1" w:themeFillTint="33"/>
+          </w:tcPr>
+          <w:p>
+            <w:pPr>
+              <w:spacing w:line="257" w:lineRule="auto"/>
+              <w:rPr>
+                <w:rFonts w:cs="Calibri"/>
+                <w:b/>
+                <w:bCs/>
+              </w:rPr>
+            </w:pPr>
+            <w:r>
+              <w:rPr>
+                <w:rFonts w:cs="Calibri"/>
+                <w:b/>
+                <w:bCs/>
+              </w:rPr>
+              <w:t xml:space="preserve">Attore </w:t>
+            </w:r>
+          </w:p>
+          <w:p>
+            <w:r>
+              <w:rPr>
+                <w:rFonts w:cs="Calibri"/>
+                <w:b/>
+                <w:bCs/>
+              </w:rPr>
+              <w:t>Utente autenticato</w:t>
+            </w:r>
+          </w:p>
+        </w:tc>
+        <w:tc>
+          <w:tcPr>
+            <w:tcW w:w="3103" w:type="dxa"/>
+            <w:shd w:val="clear" w:color="auto" w:fill="D9E2F3" w:themeFill="accent1" w:themeFillTint="33"/>
+          </w:tcPr>
+          <w:p>
+            <w:pPr>
+              <w:spacing w:line="257" w:lineRule="auto"/>
+              <w:rPr>
+                <w:rFonts w:cs="Calibri"/>
+              </w:rPr>
+            </w:pPr>
+            <w:r>
+              <w:rPr>
+                <w:rFonts w:cs="Calibri"/>
+                <w:b/>
+                <w:bCs/>
+              </w:rPr>
+              <w:t>Sistema</w:t>
+            </w:r>
+          </w:p>
+        </w:tc>
+        <w:tc>
+          <w:tcPr>
+            <w:tcW w:w="2404" w:type="dxa"/>
+            <w:shd w:val="clear" w:color="auto" w:fill="D9E2F3" w:themeFill="accent1" w:themeFillTint="33"/>
+          </w:tcPr>
+          <w:p>
+            <w:pPr>
+              <w:spacing w:line="257" w:lineRule="auto"/>
+              <w:rPr>
+                <w:rFonts w:cs="Calibri"/>
+              </w:rPr>
+            </w:pPr>
+            <w:r>
+              <w:rPr>
+                <w:rFonts w:cs="Calibri"/>
+                <w:b/>
+                <w:bCs/>
+              </w:rPr>
+              <w:t>Servizio Mappe</w:t>
+            </w:r>
+          </w:p>
+        </w:tc>
+      </w:tr>
+      <w:tr>
+        <w:trPr>
+          <w:trHeight w:val="277"/>
+        </w:trPr>
+        <w:tc>
+          <w:tcPr>
+            <w:tcW w:w="1696" w:type="dxa"/>
+            <w:vMerge/>
+          </w:tcPr>
+          <w:p/>
+        </w:tc>
+        <w:tc>
+          <w:tcPr>
+            <w:tcW w:w="993" w:type="dxa"/>
+          </w:tcPr>
+          <w:p>
+            <w:pPr>
+              <w:spacing w:line="257" w:lineRule="auto"/>
+              <w:rPr>
+                <w:rFonts w:cs="Calibri"/>
+              </w:rPr>
+            </w:pPr>
+            <w:r>
+              <w:rPr>
+                <w:rFonts w:cs="Calibri"/>
+              </w:rPr>
+              <w:t>2.3</w:t>
+            </w:r>
+          </w:p>
+        </w:tc>
+        <w:tc>
+          <w:tcPr>
+            <w:tcW w:w="2714" w:type="dxa"/>
+          </w:tcPr>
+          <w:p>
+            <w:pPr>
+              <w:spacing w:line="257" w:lineRule="auto"/>
+              <w:rPr>
+                <w:rFonts w:cs="Calibri"/>
+                <w:b/>
+                <w:bCs/>
+              </w:rPr>
+            </w:pPr>
+            <w:r>
+              <w:rPr>
+                <w:rFonts w:cs="Calibri"/>
+              </w:rPr>
+              <w:t>Compila solo alcuni tra i campi obbligatori nome, durata e difficoltà</w:t>
+            </w:r>
+          </w:p>
+        </w:tc>
+        <w:tc>
+          <w:tcPr>
+            <w:tcW w:w="3103" w:type="dxa"/>
+          </w:tcPr>
+          <w:p>
+            <w:pPr>
+              <w:spacing w:line="257" w:lineRule="auto"/>
+              <w:rPr>
+                <w:rFonts w:cs="Calibri"/>
+              </w:rPr>
+            </w:pPr>
+          </w:p>
+        </w:tc>
+        <w:tc>
+          <w:tcPr>
+            <w:tcW w:w="2404" w:type="dxa"/>
+          </w:tcPr>
+          <w:p>
+            <w:pPr>
+              <w:spacing w:line="257" w:lineRule="auto"/>
+              <w:rPr>
+                <w:rFonts w:cs="Calibri"/>
+                <w:b/>
+                <w:bCs/>
+              </w:rPr>
+            </w:pPr>
+          </w:p>
+        </w:tc>
+      </w:tr>
+      <w:tr>
+        <w:trPr>
+          <w:trHeight w:val="277"/>
+        </w:trPr>
+        <w:tc>
+          <w:tcPr>
+            <w:tcW w:w="1696" w:type="dxa"/>
+            <w:vMerge/>
+          </w:tcPr>
+          <w:p/>
+        </w:tc>
+        <w:tc>
+          <w:tcPr>
+            <w:tcW w:w="993" w:type="dxa"/>
+          </w:tcPr>
+          <w:p>
+            <w:pPr>
+              <w:spacing w:line="257" w:lineRule="auto"/>
+              <w:rPr>
+                <w:rFonts w:cs="Calibri"/>
+              </w:rPr>
+            </w:pPr>
+            <w:r>
+              <w:rPr>
+                <w:rFonts w:cs="Calibri"/>
+              </w:rPr>
+              <w:t>3.3 – 11.3</w:t>
+            </w:r>
+          </w:p>
+        </w:tc>
+        <w:tc>
+          <w:tcPr>
+            <w:tcW w:w="8221" w:type="dxa"/>
+            <w:gridSpan w:val="3"/>
+          </w:tcPr>
+          <w:p>
+            <w:pPr>
+              <w:spacing w:line="257" w:lineRule="auto"/>
+              <w:jc w:val="center"/>
+              <w:rPr>
+                <w:rFonts w:cs="Calibri"/>
+              </w:rPr>
+            </w:pPr>
+            <w:r>
+              <w:rPr>
+                <w:rFonts w:cs="Calibri"/>
+              </w:rPr>
+              <w:t xml:space="preserve">Tutto si svolge come nel </w:t>
+            </w:r>
+            <w:r>
+              <w:rPr>
+                <w:rFonts w:cs="Calibri"/>
+              </w:rPr>
+              <w:t>MAIN_SCENARIO</w:t>
+            </w:r>
+          </w:p>
+        </w:tc>
+      </w:tr>
+      <w:tr>
+        <w:trPr>
+          <w:trHeight w:val="277"/>
+        </w:trPr>
+        <w:tc>
+          <w:tcPr>
+            <w:tcW w:w="1696" w:type="dxa"/>
+            <w:vMerge/>
+          </w:tcPr>
+          <w:p/>
+        </w:tc>
+        <w:tc>
+          <w:tcPr>
+            <w:tcW w:w="993" w:type="dxa"/>
+          </w:tcPr>
+          <w:p>
+            <w:pPr>
+              <w:spacing w:line="257" w:lineRule="auto"/>
+              <w:rPr>
+                <w:rFonts w:cs="Calibri"/>
+                <w:b/>
+                <w:bCs/>
+              </w:rPr>
+            </w:pPr>
+            <w:r>
+              <w:rPr>
+                <w:rFonts w:cs="Calibri"/>
+              </w:rPr>
+              <w:t>12.3</w:t>
+            </w:r>
+          </w:p>
+        </w:tc>
+        <w:tc>
+          <w:tcPr>
+            <w:tcW w:w="2714" w:type="dxa"/>
+          </w:tcPr>
+          <w:p>
+            <w:pPr>
+              <w:spacing w:line="257" w:lineRule="auto"/>
+              <w:rPr>
+                <w:rFonts w:cs="Calibri"/>
+                <w:b/>
+                <w:bCs/>
+              </w:rPr>
+            </w:pPr>
+          </w:p>
+        </w:tc>
+        <w:tc>
+          <w:tcPr>
+            <w:tcW w:w="3103" w:type="dxa"/>
+          </w:tcPr>
+          <w:p>
+            <w:pPr>
+              <w:spacing w:line="257" w:lineRule="auto"/>
+              <w:rPr>
+                <w:rFonts w:cs="Calibri"/>
+              </w:rPr>
+            </w:pPr>
+            <w:r>
+              <w:rPr>
+                <w:rFonts w:cs="Calibri"/>
+              </w:rPr>
+              <w:t>Avvisa l’utente che i campi nome, durata e difficoltà vanno compilati</w:t>
+            </w:r>
+          </w:p>
+        </w:tc>
+        <w:tc>
+          <w:tcPr>
+            <w:tcW w:w="2404" w:type="dxa"/>
+          </w:tcPr>
+          <w:p>
+            <w:pPr>
+              <w:spacing w:line="257" w:lineRule="auto"/>
+              <w:rPr>
+                <w:rFonts w:cs="Calibri"/>
+                <w:b/>
+                <w:bCs/>
+              </w:rPr>
+            </w:pPr>
+          </w:p>
+        </w:tc>
+      </w:tr>
+      <w:tr>
+        <w:trPr>
+          <w:trHeight w:val="277"/>
+        </w:trPr>
+        <w:tc>
+          <w:tcPr>
+            <w:tcW w:w="1696" w:type="dxa"/>
+            <w:vMerge/>
+          </w:tcPr>
+          <w:p/>
+        </w:tc>
+        <w:tc>
+          <w:tcPr>
+            <w:tcW w:w="993" w:type="dxa"/>
+          </w:tcPr>
+          <w:p>
+            <w:pPr>
+              <w:spacing w:line="257" w:lineRule="auto"/>
+              <w:rPr>
+                <w:rFonts w:cs="Calibri"/>
+              </w:rPr>
+            </w:pPr>
+            <w:r>
+              <w:rPr>
+                <w:rFonts w:cs="Calibri"/>
+              </w:rPr>
+              <w:t>13.3</w:t>
+            </w:r>
+          </w:p>
+        </w:tc>
+        <w:tc>
+          <w:tcPr>
+            <w:tcW w:w="2714" w:type="dxa"/>
+          </w:tcPr>
+          <w:p>
+            <w:pPr>
+              <w:spacing w:line="257" w:lineRule="auto"/>
+            </w:pPr>
+            <w:r>
+              <w:t>Inserisce le informazioni mancanti</w:t>
+            </w:r>
+          </w:p>
+        </w:tc>
+        <w:tc>
+          <w:tcPr>
+            <w:tcW w:w="3103" w:type="dxa"/>
+          </w:tcPr>
+          <w:p>
+            <w:pPr>
+              <w:spacing w:line="257" w:lineRule="auto"/>
+              <w:rPr>
+                <w:rFonts w:cs="Calibri"/>
+                <w:b/>
+                <w:bCs/>
+              </w:rPr>
+            </w:pPr>
+          </w:p>
+        </w:tc>
+        <w:tc>
+          <w:tcPr>
+            <w:tcW w:w="2404" w:type="dxa"/>
+          </w:tcPr>
+          <w:p>
+            <w:pPr>
+              <w:spacing w:line="257" w:lineRule="auto"/>
+              <w:rPr>
+                <w:rFonts w:cs="Calibri"/>
+                <w:b/>
+                <w:bCs/>
+              </w:rPr>
+            </w:pPr>
+          </w:p>
+        </w:tc>
+      </w:tr>
+      <w:tr>
+        <w:trPr>
+          <w:trHeight w:val="277"/>
+        </w:trPr>
+        <w:tc>
+          <w:tcPr>
+            <w:tcW w:w="1696" w:type="dxa"/>
+            <w:vMerge/>
+          </w:tcPr>
+          <w:p/>
+        </w:tc>
+        <w:tc>
+          <w:tcPr>
+            <w:tcW w:w="993" w:type="dxa"/>
+          </w:tcPr>
+          <w:p>
+            <w:pPr>
+              <w:spacing w:line="257" w:lineRule="auto"/>
+              <w:rPr>
+                <w:rFonts w:cs="Calibri"/>
+              </w:rPr>
+            </w:pPr>
+            <w:r>
+              <w:rPr>
+                <w:rFonts w:cs="Calibri"/>
+              </w:rPr>
+              <w:t>14.3</w:t>
+            </w:r>
+          </w:p>
+        </w:tc>
+        <w:tc>
+          <w:tcPr>
+            <w:tcW w:w="2714" w:type="dxa"/>
+          </w:tcPr>
+          <w:p>
+            <w:pPr>
+              <w:spacing w:line="257" w:lineRule="auto"/>
+            </w:pPr>
+          </w:p>
+        </w:tc>
+        <w:tc>
+          <w:tcPr>
+            <w:tcW w:w="3103" w:type="dxa"/>
+          </w:tcPr>
+          <w:p>
+            <w:pPr>
+              <w:spacing w:line="257" w:lineRule="auto"/>
+              <w:rPr>
+                <w:rFonts w:cs="Calibri"/>
+              </w:rPr>
+            </w:pPr>
+            <w:r>
+              <w:rPr>
+                <w:rFonts w:cs="Calibri"/>
+              </w:rPr>
+              <w:t>Salva l’itinerario</w:t>
+            </w:r>
+          </w:p>
+        </w:tc>
+        <w:tc>
+          <w:tcPr>
+            <w:tcW w:w="2404" w:type="dxa"/>
+          </w:tcPr>
+          <w:p>
+            <w:pPr>
+              <w:spacing w:line="257" w:lineRule="auto"/>
+              <w:rPr>
+                <w:rFonts w:cs="Calibri"/>
+                <w:b/>
+                <w:bCs/>
+              </w:rPr>
+            </w:pPr>
+          </w:p>
+        </w:tc>
+      </w:tr>
+      <w:tr>
+        <w:trPr>
+          <w:trHeight w:val="277"/>
+        </w:trPr>
+        <w:tc>
+          <w:tcPr>
+            <w:tcW w:w="1696" w:type="dxa"/>
+            <w:vMerge w:val="restart"/>
+          </w:tcPr>
+          <w:p>
+            <w:pPr>
+              <w:rPr>
+                <w:b/>
+                <w:bCs/>
+                <w:i/>
+                <w:iCs/>
+              </w:rPr>
+            </w:pPr>
+            <w:r>
+              <w:t>EXTENSION_4:</w:t>
+            </w:r>
+            <w:r>
+              <w:rPr>
+                <w:rFonts w:cs="Calibri"/>
+              </w:rPr>
+              <w:t xml:space="preserve"> </w:t>
+            </w:r>
+            <w:r>
+              <w:rPr>
+                <w:rFonts w:cs="Calibri"/>
+              </w:rPr>
+              <w:t>L’utente inserisce solo un punto di inizio o un punto di fine del percorso</w:t>
+            </w:r>
+          </w:p>
+          <w:p/>
+        </w:tc>
+        <w:tc>
+          <w:tcPr>
+            <w:tcW w:w="993" w:type="dxa"/>
+            <w:shd w:val="clear" w:color="auto" w:fill="D9E2F3" w:themeFill="accent1" w:themeFillTint="33"/>
+          </w:tcPr>
+          <w:p>
+            <w:pPr>
+              <w:spacing w:line="257" w:lineRule="auto"/>
+              <w:rPr>
+                <w:rFonts w:cs="Calibri"/>
+              </w:rPr>
+            </w:pPr>
+            <w:r>
+              <w:rPr>
+                <w:rFonts w:cs="Calibri"/>
+                <w:b/>
+                <w:bCs/>
+              </w:rPr>
+              <w:t>Step n°</w:t>
+            </w:r>
+          </w:p>
+        </w:tc>
+        <w:tc>
+          <w:tcPr>
+            <w:tcW w:w="2714" w:type="dxa"/>
+            <w:shd w:val="clear" w:color="auto" w:fill="D9E2F3" w:themeFill="accent1" w:themeFillTint="33"/>
+          </w:tcPr>
+          <w:p>
+            <w:pPr>
+              <w:spacing w:line="257" w:lineRule="auto"/>
+              <w:rPr>
+                <w:rFonts w:cs="Calibri"/>
+                <w:b/>
+                <w:bCs/>
+              </w:rPr>
+            </w:pPr>
+            <w:r>
+              <w:rPr>
+                <w:rFonts w:cs="Calibri"/>
+                <w:b/>
+                <w:bCs/>
+              </w:rPr>
+              <w:t xml:space="preserve">Attore </w:t>
+            </w:r>
+          </w:p>
+          <w:p>
+            <w:pPr>
+              <w:spacing w:line="257" w:lineRule="auto"/>
+            </w:pPr>
+            <w:r>
+              <w:rPr>
+                <w:rFonts w:cs="Calibri"/>
+                <w:b/>
+                <w:bCs/>
+              </w:rPr>
+              <w:t>Utente autenticato</w:t>
+            </w:r>
+          </w:p>
+        </w:tc>
+        <w:tc>
+          <w:tcPr>
+            <w:tcW w:w="3103" w:type="dxa"/>
+            <w:shd w:val="clear" w:color="auto" w:fill="D9E2F3" w:themeFill="accent1" w:themeFillTint="33"/>
+          </w:tcPr>
+          <w:p>
+            <w:pPr>
+              <w:spacing w:line="257" w:lineRule="auto"/>
+              <w:rPr>
+                <w:rFonts w:cs="Calibri"/>
+              </w:rPr>
+            </w:pPr>
+            <w:r>
+              <w:rPr>
+                <w:rFonts w:cs="Calibri"/>
+                <w:b/>
+                <w:bCs/>
+              </w:rPr>
+              <w:t>Sistema</w:t>
+            </w:r>
+          </w:p>
+        </w:tc>
+        <w:tc>
+          <w:tcPr>
+            <w:tcW w:w="2404" w:type="dxa"/>
+            <w:shd w:val="clear" w:color="auto" w:fill="D9E2F3" w:themeFill="accent1" w:themeFillTint="33"/>
+          </w:tcPr>
+          <w:p>
+            <w:pPr>
+              <w:spacing w:line="257" w:lineRule="auto"/>
+              <w:rPr>
+                <w:rFonts w:cs="Calibri"/>
+                <w:b/>
+                <w:bCs/>
+              </w:rPr>
+            </w:pPr>
+            <w:r>
+              <w:rPr>
+                <w:rFonts w:cs="Calibri"/>
+                <w:b/>
+                <w:bCs/>
+              </w:rPr>
+              <w:t>Servizio Mappe</w:t>
+            </w:r>
+          </w:p>
+        </w:tc>
+      </w:tr>
+      <w:tr>
+        <w:trPr>
+          <w:trHeight w:val="277"/>
+        </w:trPr>
+        <w:tc>
+          <w:tcPr>
+            <w:tcW w:w="1696" w:type="dxa"/>
+            <w:vMerge/>
+          </w:tcPr>
+          <w:p/>
+        </w:tc>
+        <w:tc>
+          <w:tcPr>
+            <w:tcW w:w="993" w:type="dxa"/>
+          </w:tcPr>
+          <w:p>
+            <w:pPr>
+              <w:spacing w:line="257" w:lineRule="auto"/>
+              <w:rPr>
+                <w:rFonts w:cs="Calibri"/>
+              </w:rPr>
+            </w:pPr>
+            <w:r>
+              <w:rPr>
+                <w:rFonts w:cs="Calibri"/>
+              </w:rPr>
+              <w:t>5.4</w:t>
+            </w:r>
+          </w:p>
+        </w:tc>
+        <w:tc>
+          <w:tcPr>
+            <w:tcW w:w="2714" w:type="dxa"/>
+          </w:tcPr>
+          <w:p>
+            <w:pPr>
+              <w:spacing w:line="257" w:lineRule="auto"/>
+            </w:pPr>
+            <w:r>
+              <w:t xml:space="preserve">Compila solamente uno tra i campi </w:t>
+            </w:r>
+            <w:r>
+              <w:rPr>
+                <w:b/>
+                <w:bCs/>
+              </w:rPr>
+              <w:t>punto di inizio</w:t>
+            </w:r>
+            <w:r>
+              <w:t xml:space="preserve"> e </w:t>
+            </w:r>
+            <w:r>
+              <w:rPr>
+                <w:b/>
+                <w:bCs/>
+              </w:rPr>
+              <w:t>punto di fine</w:t>
+            </w:r>
+          </w:p>
+        </w:tc>
+        <w:tc>
+          <w:tcPr>
+            <w:tcW w:w="3103" w:type="dxa"/>
+          </w:tcPr>
+          <w:p>
+            <w:pPr>
+              <w:spacing w:line="257" w:lineRule="auto"/>
+              <w:rPr>
+                <w:rFonts w:cs="Calibri"/>
+              </w:rPr>
+            </w:pPr>
+            <w:r>
+              <w:rPr>
+                <w:rFonts w:cs="Calibri"/>
+              </w:rPr>
+              <w:t xml:space="preserve">Di pari passo con l’inserimento degli indirizzi, il sistema interroga </w:t>
+            </w:r>
+            <w:r>
+              <w:rPr>
+                <w:rFonts w:cs="Calibri"/>
+                <w:b/>
+                <w:bCs/>
+              </w:rPr>
+              <w:t>Servizio Mappe</w:t>
+            </w:r>
+            <w:r>
+              <w:rPr>
+                <w:rFonts w:cs="Calibri"/>
+              </w:rPr>
+              <w:t>, mostrando una lista di indirizzi suggeriti</w:t>
+            </w:r>
+          </w:p>
+        </w:tc>
+        <w:tc>
+          <w:tcPr>
+            <w:tcW w:w="2404" w:type="dxa"/>
+          </w:tcPr>
+          <w:p>
+            <w:pPr>
+              <w:spacing w:line="257" w:lineRule="auto"/>
+              <w:rPr>
+                <w:rFonts w:cs="Calibri"/>
+                <w:b/>
+                <w:bCs/>
+              </w:rPr>
+            </w:pPr>
+          </w:p>
+        </w:tc>
+      </w:tr>
+      <w:tr>
+        <w:trPr>
+          <w:trHeight w:val="277"/>
+        </w:trPr>
+        <w:tc>
+          <w:tcPr>
+            <w:tcW w:w="1696" w:type="dxa"/>
+            <w:vMerge/>
+          </w:tcPr>
+          <w:p/>
+        </w:tc>
+        <w:tc>
+          <w:tcPr>
+            <w:tcW w:w="993" w:type="dxa"/>
+          </w:tcPr>
+          <w:p>
+            <w:pPr>
+              <w:spacing w:line="257" w:lineRule="auto"/>
+              <w:rPr>
+                <w:rFonts w:cs="Calibri"/>
+              </w:rPr>
+            </w:pPr>
+            <w:r>
+              <w:rPr>
+                <w:rFonts w:cs="Calibri"/>
+              </w:rPr>
+              <w:t>6.4 – 9.4</w:t>
+            </w:r>
+          </w:p>
+        </w:tc>
+        <w:tc>
+          <w:tcPr>
+            <w:tcW w:w="8221" w:type="dxa"/>
+            <w:gridSpan w:val="3"/>
+          </w:tcPr>
+          <w:p>
+            <w:pPr>
+              <w:spacing w:line="257" w:lineRule="auto"/>
+              <w:jc w:val="center"/>
+              <w:rPr>
+                <w:rFonts w:cs="Calibri"/>
+                <w:b/>
+                <w:bCs/>
+              </w:rPr>
+            </w:pPr>
+            <w:r>
+              <w:rPr>
+                <w:rFonts w:cs="Calibri"/>
+              </w:rPr>
+              <w:t xml:space="preserve">Tutto si svolge come nel </w:t>
+            </w:r>
+            <w:r>
+              <w:rPr>
+                <w:rFonts w:cs="Calibri"/>
+              </w:rPr>
+              <w:t xml:space="preserve"> MAIN_SCENARIO</w:t>
+            </w:r>
+          </w:p>
+        </w:tc>
+      </w:tr>
+      <w:tr>
+        <w:trPr>
+          <w:trHeight w:val="277"/>
+        </w:trPr>
+        <w:tc>
+          <w:tcPr>
+            <w:tcW w:w="1696" w:type="dxa"/>
+            <w:vMerge/>
+          </w:tcPr>
+          <w:p/>
+        </w:tc>
+        <w:tc>
+          <w:tcPr>
+            <w:tcW w:w="993" w:type="dxa"/>
+          </w:tcPr>
+          <w:p>
+            <w:pPr>
+              <w:spacing w:line="257" w:lineRule="auto"/>
+              <w:rPr>
+                <w:rFonts w:cs="Calibri"/>
+              </w:rPr>
+            </w:pPr>
+            <w:r>
+              <w:rPr>
+                <w:rFonts w:cs="Calibri"/>
+              </w:rPr>
+              <w:t>10.4</w:t>
+            </w:r>
+          </w:p>
+        </w:tc>
+        <w:tc>
+          <w:tcPr>
+            <w:tcW w:w="2714" w:type="dxa"/>
+          </w:tcPr>
+          <w:p>
+            <w:pPr>
+              <w:spacing w:line="257" w:lineRule="auto"/>
+            </w:pPr>
+          </w:p>
+        </w:tc>
+        <w:tc>
+          <w:tcPr>
+            <w:tcW w:w="3103" w:type="dxa"/>
+          </w:tcPr>
+          <w:p>
+            <w:pPr>
+              <w:spacing w:line="257" w:lineRule="auto"/>
+              <w:rPr>
+                <w:rFonts w:cs="Calibri"/>
+              </w:rPr>
+            </w:pPr>
+            <w:r>
+              <w:rPr>
+                <w:rFonts w:cs="Calibri"/>
+              </w:rPr>
+              <w:t>Avvisa l’utente che il percorso inserito non sembra essere completo</w:t>
+            </w:r>
+          </w:p>
+        </w:tc>
+        <w:tc>
+          <w:tcPr>
+            <w:tcW w:w="2404" w:type="dxa"/>
+          </w:tcPr>
+          <w:p>
+            <w:pPr>
+              <w:spacing w:line="257" w:lineRule="auto"/>
+              <w:rPr>
+                <w:rFonts w:cs="Calibri"/>
+                <w:b/>
+                <w:bCs/>
+              </w:rPr>
+            </w:pPr>
+          </w:p>
+        </w:tc>
+      </w:tr>
+    </w:tbl>
     <w:p>
       <w:pPr>
         <w:suppressAutoHyphens w:val="0"/>
@@ -5863,7 +9101,24 @@
         <w:spacing w:line="259" w:lineRule="auto"/>
         <w:textAlignment w:val="auto"/>
       </w:pPr>
-      <w:r>
+    </w:p>
+    <w:p>
+      <w:pPr>
+        <w:suppressAutoHyphens w:val="0"/>
+        <w:autoSpaceDN/>
+        <w:spacing w:line="259" w:lineRule="auto"/>
+        <w:textAlignment w:val="auto"/>
+      </w:pPr>
+    </w:p>
+    <w:p>
+      <w:pPr>
+        <w:suppressAutoHyphens w:val="0"/>
+        <w:autoSpaceDN/>
+        <w:spacing w:line="259" w:lineRule="auto"/>
+        <w:textAlignment w:val="auto"/>
+      </w:pPr>
+      <w:r>
+        <w:lastRenderedPageBreak/>
         <w:br w:type="page"/>
       </w:r>
     </w:p>
@@ -5927,13 +9182,7 @@
         <w:rPr>
           <w:noProof/>
         </w:rPr>
-        <w:t>D</w:t>
-      </w:r>
-      <w:r>
-        <w:rPr>
-          <w:noProof/>
-        </w:rPr>
-        <w:t>ocumento di Design</w:t>
+        <w:t>Documento di Design</w:t>
       </w:r>
       <w:r>
         <w:rPr>
@@ -6037,13 +9286,7 @@
         <w:rPr>
           <w:noProof/>
         </w:rPr>
-        <w:t xml:space="preserve">Documento di </w:t>
-      </w:r>
-      <w:r>
-        <w:rPr>
-          <w:noProof/>
-        </w:rPr>
-        <w:t>Testing</w:t>
+        <w:t>Documento di Testing</w:t>
       </w:r>
     </w:p>
     <w:p>
@@ -6630,7 +9873,7 @@
     <w:lsdException w:name="Table Web 2" w:semiHidden="1" w:unhideWhenUsed="1"/>
     <w:lsdException w:name="Table Web 3" w:semiHidden="1" w:unhideWhenUsed="1"/>
     <w:lsdException w:name="Balloon Text" w:semiHidden="1" w:unhideWhenUsed="1"/>
-    <w:lsdException w:name="Table Grid" w:uiPriority="39"/>
+    <w:lsdException w:name="Table Grid" w:uiPriority="59"/>
     <w:lsdException w:name="Table Theme" w:semiHidden="1" w:unhideWhenUsed="1"/>
     <w:lsdException w:name="Placeholder Text" w:semiHidden="1"/>
     <w:lsdException w:name="No Spacing" w:uiPriority="1" w:qFormat="1"/>
@@ -7081,7 +10324,7 @@
   <w:style w:type="table" w:styleId="TableGrid">
     <w:name w:val="Table Grid"/>
     <w:basedOn w:val="TableNormal"/>
-    <w:uiPriority w:val="39"/>
+    <w:uiPriority w:val="59"/>
     <w:rsid w:val="00443D91"/>
     <w:pPr>
       <w:spacing w:after="0" w:line="240" w:lineRule="auto"/>

</xml_diff>

<commit_message>
Aggiuti sequence e activity diagram
</commit_message>
<xml_diff>
--- a/Documentazione/Documentazione.docx
+++ b/Documentazione/Documentazione.docx
@@ -1609,10 +1609,19 @@
           <w:p>
             <w:pPr>
               <w:rPr>
-                <w:sz w:val="24"/>
-                <w:szCs w:val="24"/>
-              </w:rPr>
-            </w:pPr>
+                <w:rFonts w:ascii="Garamond" w:hAnsi="Garamond"/>
+                <w:sz w:val="24"/>
+                <w:szCs w:val="24"/>
+              </w:rPr>
+            </w:pPr>
+            <w:r>
+              <w:rPr>
+                <w:rFonts w:ascii="Garamond" w:hAnsi="Garamond"/>
+                <w:sz w:val="24"/>
+                <w:szCs w:val="24"/>
+              </w:rPr>
+              <w:t>28/11/2021</w:t>
+            </w:r>
           </w:p>
         </w:tc>
         <w:tc>
@@ -1622,10 +1631,19 @@
           <w:p>
             <w:pPr>
               <w:rPr>
-                <w:sz w:val="24"/>
-                <w:szCs w:val="24"/>
-              </w:rPr>
-            </w:pPr>
+                <w:rFonts w:ascii="Garamond" w:hAnsi="Garamond"/>
+                <w:sz w:val="24"/>
+                <w:szCs w:val="24"/>
+              </w:rPr>
+            </w:pPr>
+            <w:r>
+              <w:rPr>
+                <w:rFonts w:ascii="Garamond" w:hAnsi="Garamond"/>
+                <w:sz w:val="24"/>
+                <w:szCs w:val="24"/>
+              </w:rPr>
+              <w:t>Inizio stesura modelli di dominio, class diagrams</w:t>
+            </w:r>
           </w:p>
         </w:tc>
       </w:tr>
@@ -13821,7 +13839,50 @@
       </w:pPr>
       <w:r>
         <w:lastRenderedPageBreak/>
-        <w:t>1.1.9 – Gerarchia funzionale</w:t>
+        <w:t>1.1.9 – Valutazione dell’usabilità a priori</w:t>
+      </w:r>
+    </w:p>
+    <w:p>
+      <w:pPr>
+        <w:suppressAutoHyphens w:val="0"/>
+        <w:autoSpaceDN/>
+        <w:spacing w:line="259" w:lineRule="auto"/>
+        <w:textAlignment w:val="auto"/>
+      </w:pPr>
+    </w:p>
+    <w:p>
+      <w:pPr>
+        <w:suppressAutoHyphens w:val="0"/>
+        <w:autoSpaceDN/>
+        <w:spacing w:line="259" w:lineRule="auto"/>
+        <w:textAlignment w:val="auto"/>
+        <w:rPr>
+          <w:rFonts w:ascii="Garamond" w:eastAsiaTheme="majorEastAsia" w:hAnsi="Garamond" w:cstheme="majorBidi"/>
+          <w:color w:val="1F3763" w:themeColor="accent1" w:themeShade="7F"/>
+          <w:sz w:val="28"/>
+          <w:szCs w:val="24"/>
+        </w:rPr>
+      </w:pPr>
+      <w:r>
+        <w:t>TODO: Effettuare una valutazione dell’usabilità a priori, ovvero chiedere a varie persone di effettuare varie operazioni usando i mockup, e valutare quante volte hanno avuto successo.</w:t>
+      </w:r>
+      <w:r>
+        <w:br w:type="page"/>
+      </w:r>
+    </w:p>
+    <w:p>
+      <w:pPr>
+        <w:pStyle w:val="Heading3"/>
+      </w:pPr>
+      <w:r>
+        <w:lastRenderedPageBreak/>
+        <w:t>1.1.</w:t>
+      </w:r>
+      <w:r>
+        <w:t>10</w:t>
+      </w:r>
+      <w:r>
+        <w:t xml:space="preserve"> – Gerarchia funzionale</w:t>
       </w:r>
     </w:p>
     <w:p>
@@ -14054,7 +14115,13 @@
       </w:pPr>
       <w:r>
         <w:lastRenderedPageBreak/>
-        <w:t>1.1.10 – Prototipazione funzio</w:t>
+        <w:t>1.1.1</w:t>
+      </w:r>
+      <w:r>
+        <w:t>1</w:t>
+      </w:r>
+      <w:r>
+        <w:t xml:space="preserve"> – Prototipazione funzio</w:t>
       </w:r>
       <w:r>
         <w:t>na</w:t>
@@ -14077,6 +14144,9 @@
         </w:rPr>
       </w:pPr>
       <w:r>
+        <w:t>TODO: statechart</w:t>
+      </w:r>
+      <w:r>
         <w:br w:type="page"/>
       </w:r>
     </w:p>
@@ -14086,7 +14156,13 @@
       </w:pPr>
       <w:r>
         <w:lastRenderedPageBreak/>
-        <w:t>1.1.11 – Tabella delle funzioanlità</w:t>
+        <w:t>1.1.1</w:t>
+      </w:r>
+      <w:r>
+        <w:t>2</w:t>
+      </w:r>
+      <w:r>
+        <w:t xml:space="preserve"> – Tabella delle funzioanlità</w:t>
       </w:r>
     </w:p>
     <w:p>
@@ -14963,56 +15039,6 @@
                 <w:rFonts w:ascii="Garamond" w:hAnsi="Garamond"/>
               </w:rPr>
             </w:pPr>
-            <w:r>
-              <w:rPr>
-                <w:rFonts w:ascii="Garamond" w:hAnsi="Garamond"/>
-                <w:noProof/>
-              </w:rPr>
-              <w:drawing>
-                <wp:inline distT="0" distB="0" distL="0" distR="0" wp14:anchorId="4E9B327F" wp14:editId="32ED139F">
-                  <wp:extent cx="251460" cy="251460"/>
-                  <wp:effectExtent l="0" t="0" r="0" b="0"/>
-                  <wp:docPr id="86" name="Graphic 86" descr="Checkmark with solid fill"/>
-                  <wp:cNvGraphicFramePr>
-                    <a:graphicFrameLocks xmlns:a="http://schemas.openxmlformats.org/drawingml/2006/main" noChangeAspect="1"/>
-                  </wp:cNvGraphicFramePr>
-                  <a:graphic xmlns:a="http://schemas.openxmlformats.org/drawingml/2006/main">
-                    <a:graphicData uri="http://schemas.openxmlformats.org/drawingml/2006/picture">
-                      <pic:pic xmlns:pic="http://schemas.openxmlformats.org/drawingml/2006/picture">
-                        <pic:nvPicPr>
-                          <pic:cNvPr id="1" name="Graphic 1" descr="Checkmark with solid fill"/>
-                          <pic:cNvPicPr/>
-                        </pic:nvPicPr>
-                        <pic:blipFill>
-                          <a:blip r:embed="rId27" cstate="print">
-                            <a:extLst>
-                              <a:ext uri="{28A0092B-C50C-407E-A947-70E740481C1C}">
-                                <a14:useLocalDpi xmlns:a14="http://schemas.microsoft.com/office/drawing/2010/main" val="0"/>
-                              </a:ext>
-                              <a:ext uri="{96DAC541-7B7A-43D3-8B79-37D633B846F1}">
-                                <asvg:svgBlip xmlns:asvg="http://schemas.microsoft.com/office/drawing/2016/SVG/main" r:embed="rId28"/>
-                              </a:ext>
-                            </a:extLst>
-                          </a:blip>
-                          <a:stretch>
-                            <a:fillRect/>
-                          </a:stretch>
-                        </pic:blipFill>
-                        <pic:spPr>
-                          <a:xfrm>
-                            <a:off x="0" y="0"/>
-                            <a:ext cx="251460" cy="251460"/>
-                          </a:xfrm>
-                          <a:prstGeom prst="rect">
-                            <a:avLst/>
-                          </a:prstGeom>
-                        </pic:spPr>
-                      </pic:pic>
-                    </a:graphicData>
-                  </a:graphic>
-                </wp:inline>
-              </w:drawing>
-            </w:r>
           </w:p>
         </w:tc>
         <w:tc>
@@ -15026,56 +15052,6 @@
                 <w:rFonts w:ascii="Garamond" w:hAnsi="Garamond"/>
               </w:rPr>
             </w:pPr>
-            <w:r>
-              <w:rPr>
-                <w:rFonts w:ascii="Garamond" w:hAnsi="Garamond"/>
-                <w:noProof/>
-              </w:rPr>
-              <w:drawing>
-                <wp:inline distT="0" distB="0" distL="0" distR="0" wp14:anchorId="4C167A4D" wp14:editId="155EB703">
-                  <wp:extent cx="251460" cy="251460"/>
-                  <wp:effectExtent l="0" t="0" r="0" b="0"/>
-                  <wp:docPr id="24" name="Graphic 24" descr="Checkmark with solid fill"/>
-                  <wp:cNvGraphicFramePr>
-                    <a:graphicFrameLocks xmlns:a="http://schemas.openxmlformats.org/drawingml/2006/main" noChangeAspect="1"/>
-                  </wp:cNvGraphicFramePr>
-                  <a:graphic xmlns:a="http://schemas.openxmlformats.org/drawingml/2006/main">
-                    <a:graphicData uri="http://schemas.openxmlformats.org/drawingml/2006/picture">
-                      <pic:pic xmlns:pic="http://schemas.openxmlformats.org/drawingml/2006/picture">
-                        <pic:nvPicPr>
-                          <pic:cNvPr id="1" name="Graphic 1" descr="Checkmark with solid fill"/>
-                          <pic:cNvPicPr/>
-                        </pic:nvPicPr>
-                        <pic:blipFill>
-                          <a:blip r:embed="rId27" cstate="print">
-                            <a:extLst>
-                              <a:ext uri="{28A0092B-C50C-407E-A947-70E740481C1C}">
-                                <a14:useLocalDpi xmlns:a14="http://schemas.microsoft.com/office/drawing/2010/main" val="0"/>
-                              </a:ext>
-                              <a:ext uri="{96DAC541-7B7A-43D3-8B79-37D633B846F1}">
-                                <asvg:svgBlip xmlns:asvg="http://schemas.microsoft.com/office/drawing/2016/SVG/main" r:embed="rId28"/>
-                              </a:ext>
-                            </a:extLst>
-                          </a:blip>
-                          <a:stretch>
-                            <a:fillRect/>
-                          </a:stretch>
-                        </pic:blipFill>
-                        <pic:spPr>
-                          <a:xfrm>
-                            <a:off x="0" y="0"/>
-                            <a:ext cx="251460" cy="251460"/>
-                          </a:xfrm>
-                          <a:prstGeom prst="rect">
-                            <a:avLst/>
-                          </a:prstGeom>
-                        </pic:spPr>
-                      </pic:pic>
-                    </a:graphicData>
-                  </a:graphic>
-                </wp:inline>
-              </w:drawing>
-            </w:r>
           </w:p>
         </w:tc>
         <w:tc>
@@ -15089,56 +15065,6 @@
                 <w:rFonts w:ascii="Garamond" w:hAnsi="Garamond"/>
               </w:rPr>
             </w:pPr>
-            <w:r>
-              <w:rPr>
-                <w:rFonts w:ascii="Garamond" w:hAnsi="Garamond"/>
-                <w:noProof/>
-              </w:rPr>
-              <w:drawing>
-                <wp:inline distT="0" distB="0" distL="0" distR="0" wp14:anchorId="6D9FBC2A" wp14:editId="24027B70">
-                  <wp:extent cx="252000" cy="252000"/>
-                  <wp:effectExtent l="0" t="0" r="0" b="0"/>
-                  <wp:docPr id="25" name="Graphic 25" descr="Close with solid fill"/>
-                  <wp:cNvGraphicFramePr>
-                    <a:graphicFrameLocks xmlns:a="http://schemas.openxmlformats.org/drawingml/2006/main" noChangeAspect="1"/>
-                  </wp:cNvGraphicFramePr>
-                  <a:graphic xmlns:a="http://schemas.openxmlformats.org/drawingml/2006/main">
-                    <a:graphicData uri="http://schemas.openxmlformats.org/drawingml/2006/picture">
-                      <pic:pic xmlns:pic="http://schemas.openxmlformats.org/drawingml/2006/picture">
-                        <pic:nvPicPr>
-                          <pic:cNvPr id="8" name="Graphic 8" descr="Close with solid fill"/>
-                          <pic:cNvPicPr/>
-                        </pic:nvPicPr>
-                        <pic:blipFill>
-                          <a:blip r:embed="rId31" cstate="print">
-                            <a:extLst>
-                              <a:ext uri="{28A0092B-C50C-407E-A947-70E740481C1C}">
-                                <a14:useLocalDpi xmlns:a14="http://schemas.microsoft.com/office/drawing/2010/main" val="0"/>
-                              </a:ext>
-                              <a:ext uri="{96DAC541-7B7A-43D3-8B79-37D633B846F1}">
-                                <asvg:svgBlip xmlns:asvg="http://schemas.microsoft.com/office/drawing/2016/SVG/main" r:embed="rId32"/>
-                              </a:ext>
-                            </a:extLst>
-                          </a:blip>
-                          <a:stretch>
-                            <a:fillRect/>
-                          </a:stretch>
-                        </pic:blipFill>
-                        <pic:spPr>
-                          <a:xfrm flipV="1">
-                            <a:off x="0" y="0"/>
-                            <a:ext cx="252000" cy="252000"/>
-                          </a:xfrm>
-                          <a:prstGeom prst="rect">
-                            <a:avLst/>
-                          </a:prstGeom>
-                        </pic:spPr>
-                      </pic:pic>
-                    </a:graphicData>
-                  </a:graphic>
-                </wp:inline>
-              </w:drawing>
-            </w:r>
           </w:p>
         </w:tc>
       </w:tr>
@@ -15200,56 +15126,6 @@
                 <w:rFonts w:ascii="Garamond" w:hAnsi="Garamond"/>
               </w:rPr>
             </w:pPr>
-            <w:r>
-              <w:rPr>
-                <w:rFonts w:ascii="Garamond" w:hAnsi="Garamond"/>
-                <w:noProof/>
-              </w:rPr>
-              <w:drawing>
-                <wp:inline distT="0" distB="0" distL="0" distR="0" wp14:anchorId="446BED9B" wp14:editId="7B873BE8">
-                  <wp:extent cx="252000" cy="252000"/>
-                  <wp:effectExtent l="0" t="0" r="0" b="0"/>
-                  <wp:docPr id="78" name="Graphic 78" descr="Close with solid fill"/>
-                  <wp:cNvGraphicFramePr>
-                    <a:graphicFrameLocks xmlns:a="http://schemas.openxmlformats.org/drawingml/2006/main" noChangeAspect="1"/>
-                  </wp:cNvGraphicFramePr>
-                  <a:graphic xmlns:a="http://schemas.openxmlformats.org/drawingml/2006/main">
-                    <a:graphicData uri="http://schemas.openxmlformats.org/drawingml/2006/picture">
-                      <pic:pic xmlns:pic="http://schemas.openxmlformats.org/drawingml/2006/picture">
-                        <pic:nvPicPr>
-                          <pic:cNvPr id="8" name="Graphic 8" descr="Close with solid fill"/>
-                          <pic:cNvPicPr/>
-                        </pic:nvPicPr>
-                        <pic:blipFill>
-                          <a:blip r:embed="rId31" cstate="print">
-                            <a:extLst>
-                              <a:ext uri="{28A0092B-C50C-407E-A947-70E740481C1C}">
-                                <a14:useLocalDpi xmlns:a14="http://schemas.microsoft.com/office/drawing/2010/main" val="0"/>
-                              </a:ext>
-                              <a:ext uri="{96DAC541-7B7A-43D3-8B79-37D633B846F1}">
-                                <asvg:svgBlip xmlns:asvg="http://schemas.microsoft.com/office/drawing/2016/SVG/main" r:embed="rId32"/>
-                              </a:ext>
-                            </a:extLst>
-                          </a:blip>
-                          <a:stretch>
-                            <a:fillRect/>
-                          </a:stretch>
-                        </pic:blipFill>
-                        <pic:spPr>
-                          <a:xfrm flipV="1">
-                            <a:off x="0" y="0"/>
-                            <a:ext cx="252000" cy="252000"/>
-                          </a:xfrm>
-                          <a:prstGeom prst="rect">
-                            <a:avLst/>
-                          </a:prstGeom>
-                        </pic:spPr>
-                      </pic:pic>
-                    </a:graphicData>
-                  </a:graphic>
-                </wp:inline>
-              </w:drawing>
-            </w:r>
           </w:p>
         </w:tc>
       </w:tr>
@@ -15311,56 +15187,6 @@
                 <w:rFonts w:ascii="Garamond" w:hAnsi="Garamond"/>
               </w:rPr>
             </w:pPr>
-            <w:r>
-              <w:rPr>
-                <w:rFonts w:ascii="Garamond" w:hAnsi="Garamond"/>
-                <w:noProof/>
-              </w:rPr>
-              <w:drawing>
-                <wp:inline distT="0" distB="0" distL="0" distR="0" wp14:anchorId="0E122301" wp14:editId="68D58A3E">
-                  <wp:extent cx="252000" cy="252000"/>
-                  <wp:effectExtent l="0" t="0" r="0" b="0"/>
-                  <wp:docPr id="79" name="Graphic 79" descr="Close with solid fill"/>
-                  <wp:cNvGraphicFramePr>
-                    <a:graphicFrameLocks xmlns:a="http://schemas.openxmlformats.org/drawingml/2006/main" noChangeAspect="1"/>
-                  </wp:cNvGraphicFramePr>
-                  <a:graphic xmlns:a="http://schemas.openxmlformats.org/drawingml/2006/main">
-                    <a:graphicData uri="http://schemas.openxmlformats.org/drawingml/2006/picture">
-                      <pic:pic xmlns:pic="http://schemas.openxmlformats.org/drawingml/2006/picture">
-                        <pic:nvPicPr>
-                          <pic:cNvPr id="8" name="Graphic 8" descr="Close with solid fill"/>
-                          <pic:cNvPicPr/>
-                        </pic:nvPicPr>
-                        <pic:blipFill>
-                          <a:blip r:embed="rId31" cstate="print">
-                            <a:extLst>
-                              <a:ext uri="{28A0092B-C50C-407E-A947-70E740481C1C}">
-                                <a14:useLocalDpi xmlns:a14="http://schemas.microsoft.com/office/drawing/2010/main" val="0"/>
-                              </a:ext>
-                              <a:ext uri="{96DAC541-7B7A-43D3-8B79-37D633B846F1}">
-                                <asvg:svgBlip xmlns:asvg="http://schemas.microsoft.com/office/drawing/2016/SVG/main" r:embed="rId32"/>
-                              </a:ext>
-                            </a:extLst>
-                          </a:blip>
-                          <a:stretch>
-                            <a:fillRect/>
-                          </a:stretch>
-                        </pic:blipFill>
-                        <pic:spPr>
-                          <a:xfrm flipV="1">
-                            <a:off x="0" y="0"/>
-                            <a:ext cx="252000" cy="252000"/>
-                          </a:xfrm>
-                          <a:prstGeom prst="rect">
-                            <a:avLst/>
-                          </a:prstGeom>
-                        </pic:spPr>
-                      </pic:pic>
-                    </a:graphicData>
-                  </a:graphic>
-                </wp:inline>
-              </w:drawing>
-            </w:r>
           </w:p>
         </w:tc>
       </w:tr>

</xml_diff>

<commit_message>
Inizio progetti di frontend e backend
</commit_message>
<xml_diff>
--- a/Documentazione/Documentazione.docx
+++ b/Documentazione/Documentazione.docx
@@ -1655,10 +1655,19 @@
           <w:p>
             <w:pPr>
               <w:rPr>
-                <w:sz w:val="24"/>
-                <w:szCs w:val="24"/>
-              </w:rPr>
-            </w:pPr>
+                <w:rFonts w:ascii="Garamond" w:hAnsi="Garamond"/>
+                <w:sz w:val="24"/>
+                <w:szCs w:val="24"/>
+              </w:rPr>
+            </w:pPr>
+            <w:r>
+              <w:rPr>
+                <w:rFonts w:ascii="Garamond" w:hAnsi="Garamond"/>
+                <w:sz w:val="24"/>
+                <w:szCs w:val="24"/>
+              </w:rPr>
+              <w:t>05/12/2021</w:t>
+            </w:r>
           </w:p>
         </w:tc>
         <w:tc>
@@ -1668,10 +1677,89 @@
           <w:p>
             <w:pPr>
               <w:rPr>
-                <w:sz w:val="24"/>
-                <w:szCs w:val="24"/>
-              </w:rPr>
-            </w:pPr>
+                <w:rFonts w:ascii="Garamond" w:hAnsi="Garamond"/>
+                <w:sz w:val="24"/>
+                <w:szCs w:val="24"/>
+              </w:rPr>
+            </w:pPr>
+            <w:r>
+              <w:rPr>
+                <w:rFonts w:ascii="Garamond" w:hAnsi="Garamond"/>
+                <w:sz w:val="24"/>
+                <w:szCs w:val="24"/>
+              </w:rPr>
+              <w:t>Prototipazione funzionale, valutazione dell’usabilità a priori</w:t>
+            </w:r>
+          </w:p>
+        </w:tc>
+      </w:tr>
+      <w:tr>
+        <w:tc>
+          <w:tcPr>
+            <w:tcW w:w="1585" w:type="dxa"/>
+          </w:tcPr>
+          <w:p>
+            <w:pPr>
+              <w:rPr>
+                <w:rFonts w:ascii="Garamond" w:hAnsi="Garamond"/>
+                <w:sz w:val="24"/>
+                <w:szCs w:val="24"/>
+              </w:rPr>
+            </w:pPr>
+            <w:r>
+              <w:rPr>
+                <w:rFonts w:ascii="Garamond" w:hAnsi="Garamond"/>
+                <w:sz w:val="24"/>
+                <w:szCs w:val="24"/>
+              </w:rPr>
+              <w:t>10/12/2021</w:t>
+            </w:r>
+          </w:p>
+        </w:tc>
+        <w:tc>
+          <w:tcPr>
+            <w:tcW w:w="8049" w:type="dxa"/>
+          </w:tcPr>
+          <w:p>
+            <w:pPr>
+              <w:rPr>
+                <w:rFonts w:ascii="Garamond" w:hAnsi="Garamond"/>
+                <w:sz w:val="24"/>
+                <w:szCs w:val="24"/>
+              </w:rPr>
+            </w:pPr>
+            <w:r>
+              <w:rPr>
+                <w:rFonts w:ascii="Garamond" w:hAnsi="Garamond"/>
+                <w:sz w:val="24"/>
+                <w:szCs w:val="24"/>
+              </w:rPr>
+              <w:t>Conclusione modelli di dominio</w:t>
+            </w:r>
+            <w:r>
+              <w:rPr>
+                <w:rFonts w:ascii="Garamond" w:hAnsi="Garamond"/>
+                <w:sz w:val="24"/>
+                <w:szCs w:val="24"/>
+              </w:rPr>
+              <w:t>,</w:t>
+            </w:r>
+            <w:r>
+              <w:rPr>
+                <w:rFonts w:ascii="Garamond" w:hAnsi="Garamond"/>
+                <w:sz w:val="24"/>
+                <w:szCs w:val="24"/>
+              </w:rPr>
+              <w:t xml:space="preserve"> sequence diagram di analisi</w:t>
+            </w:r>
+            <w:r>
+              <w:rPr>
+                <w:rFonts w:ascii="Garamond" w:hAnsi="Garamond"/>
+                <w:sz w:val="24"/>
+                <w:szCs w:val="24"/>
+              </w:rPr>
+              <w:t xml:space="preserve"> e activity diagram</w:t>
+            </w:r>
           </w:p>
         </w:tc>
       </w:tr>

</xml_diff>